<commit_message>
updated Animation also added reload states
</commit_message>
<xml_diff>
--- a/help.docx
+++ b/help.docx
@@ -26,7 +26,7 @@
       </w:r>
     </w:p>
     <w:p>
-      <w:hyperlink r:id="rId4" w:history="1">
+      <w:hyperlink r:id="rId5" w:history="1">
         <w:r>
           <w:rPr>
             <w:rStyle w:val="Hyperlink"/>
@@ -48,7 +48,16 @@
         <w:t xml:space="preserve">Blender </w:t>
       </w:r>
       <w:r>
-        <w:t>for thumbs</w:t>
+        <w:t xml:space="preserve">for </w:t>
+      </w:r>
+      <w:r>
+        <w:t xml:space="preserve">adding </w:t>
+      </w:r>
+      <w:r>
+        <w:t>thumbs</w:t>
+      </w:r>
+      <w:r>
+        <w:t xml:space="preserve"> to ADS/HipFire</w:t>
       </w:r>
     </w:p>
     <w:p>
@@ -60,12 +69,38 @@
       <w:r>
         <w:t xml:space="preserve">Sound: </w:t>
       </w:r>
-      <w:hyperlink r:id="rId5" w:history="1">
+    </w:p>
+    <w:p>
+      <w:pPr>
+        <w:pStyle w:val="ListParagraph"/>
+        <w:numPr>
+          <w:ilvl w:val="0"/>
+          <w:numId w:val="1"/>
+        </w:numPr>
+      </w:pPr>
+      <w:hyperlink r:id="rId6" w:history="1">
         <w:r>
           <w:rPr>
             <w:rStyle w:val="Hyperlink"/>
           </w:rPr>
-          <w:t>https://www.youtube.com/shorts/ZvZmiCG_Ql0</w:t>
+          <w:t>https://www.youtube.com/shorts/ZvZmiCG_Ql0/</w:t>
+        </w:r>
+      </w:hyperlink>
+    </w:p>
+    <w:p>
+      <w:pPr>
+        <w:pStyle w:val="ListParagraph"/>
+        <w:numPr>
+          <w:ilvl w:val="0"/>
+          <w:numId w:val="1"/>
+        </w:numPr>
+      </w:pPr>
+      <w:hyperlink r:id="rId7" w:history="1">
+        <w:r>
+          <w:rPr>
+            <w:rStyle w:val="Hyperlink"/>
+          </w:rPr>
+          <w:t>https://drive.google.com/file/d/1Tm7oFrICnoZPj225xu8il9tyP9q-FrHy/view</w:t>
         </w:r>
         <w:r>
           <w:rPr>
@@ -119,6 +154,243 @@
     </w:sectPr>
   </w:body>
 </w:document>
+</file>
+
+<file path=word/numbering.xml><?xml version="1.0" encoding="utf-8"?>
+<w:numbering xmlns:wpc="http://schemas.microsoft.com/office/word/2010/wordprocessingCanvas" xmlns:cx="http://schemas.microsoft.com/office/drawing/2014/chartex" xmlns:cx1="http://schemas.microsoft.com/office/drawing/2015/9/8/chartex" xmlns:cx2="http://schemas.microsoft.com/office/drawing/2015/10/21/chartex" xmlns:cx3="http://schemas.microsoft.com/office/drawing/2016/5/9/chartex" xmlns:cx4="http://schemas.microsoft.com/office/drawing/2016/5/10/chartex" xmlns:cx5="http://schemas.microsoft.com/office/drawing/2016/5/11/chartex" xmlns:cx6="http://schemas.microsoft.com/office/drawing/2016/5/12/chartex" xmlns:cx7="http://schemas.microsoft.com/office/drawing/2016/5/13/chartex" xmlns:cx8="http://schemas.microsoft.com/office/drawing/2016/5/14/chartex" xmlns:mc="http://schemas.openxmlformats.org/markup-compatibility/2006" xmlns:aink="http://schemas.microsoft.com/office/drawing/2016/ink" xmlns:am3d="http://schemas.microsoft.com/office/drawing/2017/model3d" xmlns:o="urn:schemas-microsoft-com:office:office" xmlns:oel="http://schemas.microsoft.com/office/2019/extlst" xmlns:r="http://schemas.openxmlformats.org/officeDocument/2006/relationships" xmlns:m="http://schemas.openxmlformats.org/officeDocument/2006/math" xmlns:v="urn:schemas-microsoft-com:vml" xmlns:wp14="http://schemas.microsoft.com/office/word/2010/wordprocessingDrawing" xmlns:wp="http://schemas.openxmlformats.org/drawingml/2006/wordprocessingDrawing" xmlns:w10="urn:schemas-microsoft-com:office:word" xmlns:w="http://schemas.openxmlformats.org/wordprocessingml/2006/main" xmlns:w14="http://schemas.microsoft.com/office/word/2010/wordml" xmlns:w15="http://schemas.microsoft.com/office/word/2012/wordml" xmlns:w16cex="http://schemas.microsoft.com/office/word/2018/wordml/cex" xmlns:w16cid="http://schemas.microsoft.com/office/word/2016/wordml/cid" xmlns:w16="http://schemas.microsoft.com/office/word/2018/wordml" xmlns:w16du="http://schemas.microsoft.com/office/word/2023/wordml/word16du" xmlns:w16sdtdh="http://schemas.microsoft.com/office/word/2020/wordml/sdtdatahash" xmlns:w16sdtfl="http://schemas.microsoft.com/office/word/2024/wordml/sdtformatlock" xmlns:w16se="http://schemas.microsoft.com/office/word/2015/wordml/symex" xmlns:wpg="http://schemas.microsoft.com/office/word/2010/wordprocessingGroup" xmlns:wpi="http://schemas.microsoft.com/office/word/2010/wordprocessingInk" xmlns:wne="http://schemas.microsoft.com/office/word/2006/wordml" xmlns:wps="http://schemas.microsoft.com/office/word/2010/wordprocessingShape" mc:Ignorable="w14 w15 w16se w16cid w16 w16cex w16sdtdh w16sdtfl w16du wp14">
+  <w:abstractNum w:abstractNumId="0" w15:restartNumberingAfterBreak="0">
+    <w:nsid w:val="02466936"/>
+    <w:multiLevelType w:val="hybridMultilevel"/>
+    <w:tmpl w:val="61742194"/>
+    <w:lvl w:ilvl="0" w:tplc="08090001">
+      <w:start w:val="1"/>
+      <w:numFmt w:val="bullet"/>
+      <w:lvlText w:val=""/>
+      <w:lvlJc w:val="left"/>
+      <w:pPr>
+        <w:ind w:left="720" w:hanging="360"/>
+      </w:pPr>
+      <w:rPr>
+        <w:rFonts w:ascii="Symbol" w:hAnsi="Symbol" w:hint="default"/>
+      </w:rPr>
+    </w:lvl>
+    <w:lvl w:ilvl="1" w:tplc="08090003" w:tentative="1">
+      <w:start w:val="1"/>
+      <w:numFmt w:val="bullet"/>
+      <w:lvlText w:val="o"/>
+      <w:lvlJc w:val="left"/>
+      <w:pPr>
+        <w:ind w:left="1440" w:hanging="360"/>
+      </w:pPr>
+      <w:rPr>
+        <w:rFonts w:ascii="Courier New" w:hAnsi="Courier New" w:cs="Courier New" w:hint="default"/>
+      </w:rPr>
+    </w:lvl>
+    <w:lvl w:ilvl="2" w:tplc="08090005" w:tentative="1">
+      <w:start w:val="1"/>
+      <w:numFmt w:val="bullet"/>
+      <w:lvlText w:val=""/>
+      <w:lvlJc w:val="left"/>
+      <w:pPr>
+        <w:ind w:left="2160" w:hanging="360"/>
+      </w:pPr>
+      <w:rPr>
+        <w:rFonts w:ascii="Wingdings" w:hAnsi="Wingdings" w:hint="default"/>
+      </w:rPr>
+    </w:lvl>
+    <w:lvl w:ilvl="3" w:tplc="08090001" w:tentative="1">
+      <w:start w:val="1"/>
+      <w:numFmt w:val="bullet"/>
+      <w:lvlText w:val=""/>
+      <w:lvlJc w:val="left"/>
+      <w:pPr>
+        <w:ind w:left="2880" w:hanging="360"/>
+      </w:pPr>
+      <w:rPr>
+        <w:rFonts w:ascii="Symbol" w:hAnsi="Symbol" w:hint="default"/>
+      </w:rPr>
+    </w:lvl>
+    <w:lvl w:ilvl="4" w:tplc="08090003" w:tentative="1">
+      <w:start w:val="1"/>
+      <w:numFmt w:val="bullet"/>
+      <w:lvlText w:val="o"/>
+      <w:lvlJc w:val="left"/>
+      <w:pPr>
+        <w:ind w:left="3600" w:hanging="360"/>
+      </w:pPr>
+      <w:rPr>
+        <w:rFonts w:ascii="Courier New" w:hAnsi="Courier New" w:cs="Courier New" w:hint="default"/>
+      </w:rPr>
+    </w:lvl>
+    <w:lvl w:ilvl="5" w:tplc="08090005" w:tentative="1">
+      <w:start w:val="1"/>
+      <w:numFmt w:val="bullet"/>
+      <w:lvlText w:val=""/>
+      <w:lvlJc w:val="left"/>
+      <w:pPr>
+        <w:ind w:left="4320" w:hanging="360"/>
+      </w:pPr>
+      <w:rPr>
+        <w:rFonts w:ascii="Wingdings" w:hAnsi="Wingdings" w:hint="default"/>
+      </w:rPr>
+    </w:lvl>
+    <w:lvl w:ilvl="6" w:tplc="08090001" w:tentative="1">
+      <w:start w:val="1"/>
+      <w:numFmt w:val="bullet"/>
+      <w:lvlText w:val=""/>
+      <w:lvlJc w:val="left"/>
+      <w:pPr>
+        <w:ind w:left="5040" w:hanging="360"/>
+      </w:pPr>
+      <w:rPr>
+        <w:rFonts w:ascii="Symbol" w:hAnsi="Symbol" w:hint="default"/>
+      </w:rPr>
+    </w:lvl>
+    <w:lvl w:ilvl="7" w:tplc="08090003" w:tentative="1">
+      <w:start w:val="1"/>
+      <w:numFmt w:val="bullet"/>
+      <w:lvlText w:val="o"/>
+      <w:lvlJc w:val="left"/>
+      <w:pPr>
+        <w:ind w:left="5760" w:hanging="360"/>
+      </w:pPr>
+      <w:rPr>
+        <w:rFonts w:ascii="Courier New" w:hAnsi="Courier New" w:cs="Courier New" w:hint="default"/>
+      </w:rPr>
+    </w:lvl>
+    <w:lvl w:ilvl="8" w:tplc="08090005" w:tentative="1">
+      <w:start w:val="1"/>
+      <w:numFmt w:val="bullet"/>
+      <w:lvlText w:val=""/>
+      <w:lvlJc w:val="left"/>
+      <w:pPr>
+        <w:ind w:left="6480" w:hanging="360"/>
+      </w:pPr>
+      <w:rPr>
+        <w:rFonts w:ascii="Wingdings" w:hAnsi="Wingdings" w:hint="default"/>
+      </w:rPr>
+    </w:lvl>
+  </w:abstractNum>
+  <w:abstractNum w:abstractNumId="1" w15:restartNumberingAfterBreak="0">
+    <w:nsid w:val="0BEF13C0"/>
+    <w:multiLevelType w:val="hybridMultilevel"/>
+    <w:tmpl w:val="EAE01BC0"/>
+    <w:lvl w:ilvl="0" w:tplc="08090001">
+      <w:start w:val="1"/>
+      <w:numFmt w:val="bullet"/>
+      <w:lvlText w:val=""/>
+      <w:lvlJc w:val="left"/>
+      <w:pPr>
+        <w:ind w:left="720" w:hanging="360"/>
+      </w:pPr>
+      <w:rPr>
+        <w:rFonts w:ascii="Symbol" w:hAnsi="Symbol" w:hint="default"/>
+      </w:rPr>
+    </w:lvl>
+    <w:lvl w:ilvl="1" w:tplc="FFFFFFFF" w:tentative="1">
+      <w:start w:val="1"/>
+      <w:numFmt w:val="bullet"/>
+      <w:lvlText w:val="o"/>
+      <w:lvlJc w:val="left"/>
+      <w:pPr>
+        <w:ind w:left="1440" w:hanging="360"/>
+      </w:pPr>
+      <w:rPr>
+        <w:rFonts w:ascii="Courier New" w:hAnsi="Courier New" w:cs="Courier New" w:hint="default"/>
+      </w:rPr>
+    </w:lvl>
+    <w:lvl w:ilvl="2" w:tplc="FFFFFFFF" w:tentative="1">
+      <w:start w:val="1"/>
+      <w:numFmt w:val="bullet"/>
+      <w:lvlText w:val=""/>
+      <w:lvlJc w:val="left"/>
+      <w:pPr>
+        <w:ind w:left="2160" w:hanging="360"/>
+      </w:pPr>
+      <w:rPr>
+        <w:rFonts w:ascii="Wingdings" w:hAnsi="Wingdings" w:hint="default"/>
+      </w:rPr>
+    </w:lvl>
+    <w:lvl w:ilvl="3" w:tplc="FFFFFFFF" w:tentative="1">
+      <w:start w:val="1"/>
+      <w:numFmt w:val="bullet"/>
+      <w:lvlText w:val=""/>
+      <w:lvlJc w:val="left"/>
+      <w:pPr>
+        <w:ind w:left="2880" w:hanging="360"/>
+      </w:pPr>
+      <w:rPr>
+        <w:rFonts w:ascii="Symbol" w:hAnsi="Symbol" w:hint="default"/>
+      </w:rPr>
+    </w:lvl>
+    <w:lvl w:ilvl="4" w:tplc="FFFFFFFF" w:tentative="1">
+      <w:start w:val="1"/>
+      <w:numFmt w:val="bullet"/>
+      <w:lvlText w:val="o"/>
+      <w:lvlJc w:val="left"/>
+      <w:pPr>
+        <w:ind w:left="3600" w:hanging="360"/>
+      </w:pPr>
+      <w:rPr>
+        <w:rFonts w:ascii="Courier New" w:hAnsi="Courier New" w:cs="Courier New" w:hint="default"/>
+      </w:rPr>
+    </w:lvl>
+    <w:lvl w:ilvl="5" w:tplc="FFFFFFFF" w:tentative="1">
+      <w:start w:val="1"/>
+      <w:numFmt w:val="bullet"/>
+      <w:lvlText w:val=""/>
+      <w:lvlJc w:val="left"/>
+      <w:pPr>
+        <w:ind w:left="4320" w:hanging="360"/>
+      </w:pPr>
+      <w:rPr>
+        <w:rFonts w:ascii="Wingdings" w:hAnsi="Wingdings" w:hint="default"/>
+      </w:rPr>
+    </w:lvl>
+    <w:lvl w:ilvl="6" w:tplc="FFFFFFFF" w:tentative="1">
+      <w:start w:val="1"/>
+      <w:numFmt w:val="bullet"/>
+      <w:lvlText w:val=""/>
+      <w:lvlJc w:val="left"/>
+      <w:pPr>
+        <w:ind w:left="5040" w:hanging="360"/>
+      </w:pPr>
+      <w:rPr>
+        <w:rFonts w:ascii="Symbol" w:hAnsi="Symbol" w:hint="default"/>
+      </w:rPr>
+    </w:lvl>
+    <w:lvl w:ilvl="7" w:tplc="FFFFFFFF" w:tentative="1">
+      <w:start w:val="1"/>
+      <w:numFmt w:val="bullet"/>
+      <w:lvlText w:val="o"/>
+      <w:lvlJc w:val="left"/>
+      <w:pPr>
+        <w:ind w:left="5760" w:hanging="360"/>
+      </w:pPr>
+      <w:rPr>
+        <w:rFonts w:ascii="Courier New" w:hAnsi="Courier New" w:cs="Courier New" w:hint="default"/>
+      </w:rPr>
+    </w:lvl>
+    <w:lvl w:ilvl="8" w:tplc="FFFFFFFF" w:tentative="1">
+      <w:start w:val="1"/>
+      <w:numFmt w:val="bullet"/>
+      <w:lvlText w:val=""/>
+      <w:lvlJc w:val="left"/>
+      <w:pPr>
+        <w:ind w:left="6480" w:hanging="360"/>
+      </w:pPr>
+      <w:rPr>
+        <w:rFonts w:ascii="Wingdings" w:hAnsi="Wingdings" w:hint="default"/>
+      </w:rPr>
+    </w:lvl>
+  </w:abstractNum>
+  <w:num w:numId="1" w16cid:durableId="180903214">
+    <w:abstractNumId w:val="0"/>
+  </w:num>
+  <w:num w:numId="2" w16cid:durableId="1793745298">
+    <w:abstractNumId w:val="1"/>
+  </w:num>
+</w:numbering>
 </file>
 
 <file path=word/styles.xml><?xml version="1.0" encoding="utf-8"?>

</xml_diff>

<commit_message>
2nd vroid model to serve as the enemy npc
a 3rd might come as a supporting role for the assist the player with health items thrown at them
</commit_message>
<xml_diff>
--- a/help.docx
+++ b/help.docx
@@ -40,11 +40,28 @@
     </w:p>
     <w:p>
       <w:r>
-        <w:t>Mixamo animations</w:t>
+        <w:t>ReForge Mode</w:t>
+      </w:r>
+      <w:r>
+        <w:t xml:space="preserve"> </w:t>
+      </w:r>
+      <w:r>
+        <w:t xml:space="preserve">(youtube) </w:t>
+      </w:r>
+      <w:r>
+        <w:t>for his tutorial on plugins/importing</w:t>
       </w:r>
     </w:p>
     <w:p>
       <w:r>
+        <w:t>Mixamo animations</w:t>
+      </w:r>
+      <w:r>
+        <w:t xml:space="preserve"> for most of this</w:t>
+      </w:r>
+    </w:p>
+    <w:p>
+      <w:r>
         <w:t xml:space="preserve">Blender </w:t>
       </w:r>
       <w:r>
@@ -58,6 +75,9 @@
       </w:r>
       <w:r>
         <w:t xml:space="preserve"> to ADS/HipFire</w:t>
+      </w:r>
+      <w:r>
+        <w:t xml:space="preserve"> to fix hands</w:t>
       </w:r>
     </w:p>
     <w:p>
@@ -100,13 +120,7 @@
           <w:rPr>
             <w:rStyle w:val="Hyperlink"/>
           </w:rPr>
-          <w:t>https://drive.google.com/file/d/1Tm7oFrICnoZPj225xu8il9tyP9q-FrHy/view</w:t>
-        </w:r>
-        <w:r>
-          <w:rPr>
-            <w:rStyle w:val="Hyperlink"/>
-          </w:rPr>
-          <w:t>/</w:t>
+          <w:t>https://drive.google.com/file/d/1Tm7oFrICnoZPj225xu8il9tyP9q-FrHy/view/</w:t>
         </w:r>
       </w:hyperlink>
     </w:p>
@@ -117,7 +131,63 @@
         <w:t xml:space="preserve">Ignore </w:t>
       </w:r>
       <w:r>
-        <w:t>Blender Help:</w:t>
+        <w:t>Blender Help</w:t>
+      </w:r>
+      <w:r>
+        <w:t xml:space="preserve"> that was for a previous anime girl (head went terribly wrong)</w:t>
+      </w:r>
+    </w:p>
+    <w:p>
+      <w:r>
+        <w:t>The image in question:</w:t>
+      </w:r>
+    </w:p>
+    <w:p>
+      <w:r>
+        <w:rPr>
+          <w:noProof/>
+        </w:rPr>
+        <w:drawing>
+          <wp:inline distT="0" distB="0" distL="0" distR="0" wp14:anchorId="6180BA2E" wp14:editId="14E26967">
+            <wp:extent cx="5731510" cy="3158490"/>
+            <wp:effectExtent l="0" t="0" r="2540" b="3810"/>
+            <wp:docPr id="383893716" name="Picture 1" descr="A computer screen shot of a cartoon head&#10;&#10;AI-generated content may be incorrect."/>
+            <wp:cNvGraphicFramePr>
+              <a:graphicFrameLocks xmlns:a="http://schemas.openxmlformats.org/drawingml/2006/main" noChangeAspect="1"/>
+            </wp:cNvGraphicFramePr>
+            <a:graphic xmlns:a="http://schemas.openxmlformats.org/drawingml/2006/main">
+              <a:graphicData uri="http://schemas.openxmlformats.org/drawingml/2006/picture">
+                <pic:pic xmlns:pic="http://schemas.openxmlformats.org/drawingml/2006/picture">
+                  <pic:nvPicPr>
+                    <pic:cNvPr id="383893716" name="Picture 1" descr="A computer screen shot of a cartoon head&#10;&#10;AI-generated content may be incorrect."/>
+                    <pic:cNvPicPr/>
+                  </pic:nvPicPr>
+                  <pic:blipFill>
+                    <a:blip r:embed="rId8" cstate="print">
+                      <a:extLst>
+                        <a:ext uri="{28A0092B-C50C-407E-A947-70E740481C1C}">
+                          <a14:useLocalDpi xmlns:a14="http://schemas.microsoft.com/office/drawing/2010/main" val="0"/>
+                        </a:ext>
+                      </a:extLst>
+                    </a:blip>
+                    <a:stretch>
+                      <a:fillRect/>
+                    </a:stretch>
+                  </pic:blipFill>
+                  <pic:spPr>
+                    <a:xfrm>
+                      <a:off x="0" y="0"/>
+                      <a:ext cx="5731510" cy="3158490"/>
+                    </a:xfrm>
+                    <a:prstGeom prst="rect">
+                      <a:avLst/>
+                    </a:prstGeom>
+                  </pic:spPr>
+                </pic:pic>
+              </a:graphicData>
+            </a:graphic>
+          </wp:inline>
+        </w:drawing>
       </w:r>
       <w:r>
         <w:br/>
@@ -996,7 +1066,6 @@
   <w:style w:type="character" w:default="1" w:styleId="DefaultParagraphFont">
     <w:name w:val="Default Paragraph Font"/>
     <w:uiPriority w:val="1"/>
-    <w:semiHidden/>
     <w:unhideWhenUsed/>
   </w:style>
   <w:style w:type="table" w:default="1" w:styleId="TableNormal">

</xml_diff>

<commit_message>
moving enemy no longer attempts to follow during ragdoll, also i think i got the lock on the cursor to head detection to change red working
for the life of me i need to figure out why this camera wont just follow the crosshair
</commit_message>
<xml_diff>
--- a/help.docx
+++ b/help.docx
@@ -4,13 +4,1044 @@
   <w:body>
     <w:p>
       <w:r>
+        <w:t xml:space="preserve">Movement: WASD </w:t>
+      </w:r>
+      <w:r>
+        <w:br/>
+      </w:r>
+      <w:r>
+        <w:t>right click to shoot</w:t>
+      </w:r>
+    </w:p>
+    <w:p>
+      <w:r>
+        <w:t>R key to reload</w:t>
+      </w:r>
+      <w:r>
+        <w:br/>
+      </w:r>
+      <w:r>
+        <w:br/>
+      </w:r>
+      <w:r>
+        <w:br/>
+      </w:r>
+      <w:r>
+        <w:br/>
+      </w:r>
+      <w:r>
+        <w:br/>
+      </w:r>
+      <w:r>
+        <w:br/>
+      </w:r>
+      <w:r>
+        <w:br/>
+      </w:r>
+      <w:r>
+        <w:br/>
+      </w:r>
+      <w:r>
+        <w:br/>
+      </w:r>
+      <w:r>
+        <w:br/>
+      </w:r>
+      <w:r>
+        <w:br/>
+      </w:r>
+      <w:r>
+        <w:br/>
+      </w:r>
+      <w:r>
+        <w:br/>
+      </w:r>
+      <w:r>
+        <w:br/>
+      </w:r>
+      <w:r>
+        <w:br/>
+      </w:r>
+      <w:r>
+        <w:br/>
+      </w:r>
+      <w:r>
+        <w:br/>
+      </w:r>
+      <w:r>
+        <w:br/>
+      </w:r>
+      <w:r>
+        <w:br/>
+      </w:r>
+      <w:r>
+        <w:br/>
+      </w:r>
+      <w:r>
+        <w:br/>
+      </w:r>
+      <w:r>
+        <w:br/>
+      </w:r>
+      <w:r>
+        <w:br/>
+      </w:r>
+      <w:r>
+        <w:br/>
+      </w:r>
+    </w:p>
+    <w:p/>
+    <w:p/>
+    <w:p/>
+    <w:p/>
+    <w:p/>
+    <w:p/>
+    <w:p/>
+    <w:p/>
+    <w:p/>
+    <w:p/>
+    <w:p/>
+    <w:p/>
+    <w:p>
+      <w:pPr>
+        <w:rPr>
+          <w:b/>
+          <w:bCs/>
+        </w:rPr>
+      </w:pPr>
+      <w:r>
+        <w:lastRenderedPageBreak/>
+        <w:br/>
+        <w:t>Checklist:</w:t>
+      </w:r>
+      <w:r>
+        <w:br/>
+      </w:r>
+      <w:r>
+        <w:rPr>
+          <w:b/>
+          <w:bCs/>
+        </w:rPr>
+        <w:t xml:space="preserve">1. </w:t>
+      </w:r>
+      <w:r>
+        <w:rPr>
+          <w:rFonts w:ascii="Segoe UI Emoji" w:hAnsi="Segoe UI Emoji" w:cs="Segoe UI Emoji"/>
+          <w:b/>
+          <w:bCs/>
+        </w:rPr>
+        <w:t>🎯</w:t>
+      </w:r>
+      <w:r>
+        <w:rPr>
+          <w:b/>
+          <w:bCs/>
+        </w:rPr>
+        <w:t xml:space="preserve"> Concept &amp; Planning</w:t>
+      </w:r>
+    </w:p>
+    <w:p>
+      <w:pPr>
+        <w:ind w:left="720"/>
+      </w:pPr>
+      <w:r>
+        <w:rPr>
+          <w:rFonts w:ascii="Segoe UI Emoji" w:hAnsi="Segoe UI Emoji" w:cs="Segoe UI Emoji"/>
+        </w:rPr>
+        <w:t>✅</w:t>
+      </w:r>
+      <w:r>
+        <w:t>Define game objective (e.g., shoot targets, track enemies)</w:t>
+      </w:r>
+    </w:p>
+    <w:p>
+      <w:pPr>
+        <w:ind w:left="720"/>
+      </w:pPr>
+      <w:r>
+        <w:rPr>
+          <w:rFonts w:ascii="Segoe UI Emoji" w:hAnsi="Segoe UI Emoji" w:cs="Segoe UI Emoji"/>
+        </w:rPr>
+        <w:t>✅</w:t>
+      </w:r>
+      <w:r>
+        <w:t>Choose camera perspective (1st-person, 3rd-person, top-down)</w:t>
+      </w:r>
+    </w:p>
+    <w:p>
+      <w:pPr>
+        <w:ind w:left="720"/>
+      </w:pPr>
+      <w:r>
+        <w:rPr>
+          <w:rFonts w:ascii="Segoe UI Emoji" w:hAnsi="Segoe UI Emoji" w:cs="Segoe UI Emoji"/>
+        </w:rPr>
+        <w:t>❌</w:t>
+      </w:r>
+      <w:r>
+        <w:t>Identify the type of aim assist (snap-to, slow-down, magnetic, soft lock)</w:t>
+      </w:r>
+    </w:p>
+    <w:p>
+      <w:pPr>
+        <w:ind w:left="720"/>
+      </w:pPr>
+      <w:r>
+        <w:rPr>
+          <w:rFonts w:ascii="Segoe UI Emoji" w:hAnsi="Segoe UI Emoji" w:cs="Segoe UI Emoji"/>
+        </w:rPr>
+        <w:t>✅</w:t>
+      </w:r>
+      <w:r>
+        <w:t>Decide on player input method (mouse, controller, touchscreen)</w:t>
+      </w:r>
+    </w:p>
+    <w:p>
+      <w:pPr>
+        <w:ind w:left="720"/>
+      </w:pPr>
+      <w:r>
+        <w:rPr>
+          <w:rFonts w:ascii="Segoe UI Emoji" w:hAnsi="Segoe UI Emoji" w:cs="Segoe UI Emoji"/>
+        </w:rPr>
+        <w:t>❌</w:t>
+      </w:r>
+      <w:r>
+        <w:t>Sketch a simple level or arena layout</w:t>
+      </w:r>
+      <w:r>
+        <w:t xml:space="preserve"> (currently a plane)</w:t>
+      </w:r>
+    </w:p>
+    <w:p>
+      <w:pPr>
+        <w:ind w:left="720"/>
+      </w:pPr>
+      <w:r>
+        <w:rPr>
+          <w:rFonts w:ascii="Segoe UI Emoji" w:hAnsi="Segoe UI Emoji" w:cs="Segoe UI Emoji"/>
+        </w:rPr>
+        <w:t>✅</w:t>
+      </w:r>
+      <w:r>
+        <w:t>Pick your game engine (Unity)</w:t>
+      </w:r>
+    </w:p>
+    <w:p>
+      <w:pPr>
+        <w:rPr>
+          <w:b/>
+          <w:bCs/>
+        </w:rPr>
+      </w:pPr>
+      <w:r>
+        <w:rPr>
+          <w:b/>
+          <w:bCs/>
+        </w:rPr>
+        <w:t xml:space="preserve">2. </w:t>
+      </w:r>
+      <w:r>
+        <w:rPr>
+          <w:rFonts w:ascii="Segoe UI Emoji" w:hAnsi="Segoe UI Emoji" w:cs="Segoe UI Emoji"/>
+          <w:b/>
+          <w:bCs/>
+        </w:rPr>
+        <w:t>🎮</w:t>
+      </w:r>
+      <w:r>
+        <w:rPr>
+          <w:b/>
+          <w:bCs/>
+        </w:rPr>
+        <w:t xml:space="preserve"> Player &amp; Controls</w:t>
+      </w:r>
+    </w:p>
+    <w:p>
+      <w:pPr>
+        <w:ind w:left="720"/>
+      </w:pPr>
+      <w:r>
+        <w:rPr>
+          <w:rFonts w:ascii="Segoe UI Emoji" w:hAnsi="Segoe UI Emoji" w:cs="Segoe UI Emoji"/>
+        </w:rPr>
+        <w:t>✅</w:t>
+      </w:r>
+      <w:r>
+        <w:rPr>
+          <w:rFonts w:ascii="Segoe UI Emoji" w:hAnsi="Segoe UI Emoji" w:cs="Segoe UI Emoji"/>
+        </w:rPr>
+        <w:t>(V</w:t>
+      </w:r>
+      <w:r>
+        <w:rPr>
+          <w:rFonts w:ascii="Segoe UI Emoji" w:hAnsi="Segoe UI Emoji" w:cs="Segoe UI Emoji"/>
+        </w:rPr>
+        <w:t>-</w:t>
+      </w:r>
+      <w:r>
+        <w:rPr>
+          <w:rFonts w:ascii="Segoe UI Emoji" w:hAnsi="Segoe UI Emoji" w:cs="Segoe UI Emoji"/>
+        </w:rPr>
+        <w:t>R</w:t>
+      </w:r>
+      <w:r>
+        <w:rPr>
+          <w:rFonts w:ascii="Segoe UI Emoji" w:hAnsi="Segoe UI Emoji" w:cs="Segoe UI Emoji"/>
+        </w:rPr>
+        <w:t xml:space="preserve">oid) </w:t>
+      </w:r>
+      <w:r>
+        <w:t>Create a player character</w:t>
+      </w:r>
+    </w:p>
+    <w:p>
+      <w:pPr>
+        <w:ind w:left="720"/>
+      </w:pPr>
+      <w:r>
+        <w:rPr>
+          <w:rFonts w:ascii="Segoe UI Emoji" w:hAnsi="Segoe UI Emoji" w:cs="Segoe UI Emoji"/>
+        </w:rPr>
+        <w:t>✅</w:t>
+      </w:r>
+      <w:r>
+        <w:t xml:space="preserve">Add movement WASD </w:t>
+      </w:r>
+    </w:p>
+    <w:p>
+      <w:pPr>
+        <w:ind w:left="720"/>
+      </w:pPr>
+      <w:r>
+        <w:rPr>
+          <w:rFonts w:ascii="Segoe UI Emoji" w:hAnsi="Segoe UI Emoji" w:cs="Segoe UI Emoji"/>
+        </w:rPr>
+        <w:t>✅</w:t>
+      </w:r>
+      <w:r>
+        <w:t xml:space="preserve">Add aiming controls </w:t>
+      </w:r>
+      <w:r>
+        <w:t>mouse</w:t>
+      </w:r>
+    </w:p>
+    <w:p>
+      <w:pPr>
+        <w:ind w:left="720"/>
+      </w:pPr>
+      <w:r>
+        <w:rPr>
+          <w:rFonts w:ascii="Segoe UI Emoji" w:hAnsi="Segoe UI Emoji" w:cs="Segoe UI Emoji"/>
+        </w:rPr>
+        <w:t>✅</w:t>
+      </w:r>
+      <w:r>
+        <w:rPr>
+          <w:rFonts w:ascii="Segoe UI Emoji" w:hAnsi="Segoe UI Emoji" w:cs="Segoe UI Emoji"/>
+        </w:rPr>
+        <w:t xml:space="preserve"> </w:t>
+      </w:r>
+      <w:r>
+        <w:t>Implement firing/shooting system</w:t>
+      </w:r>
+    </w:p>
+    <w:p>
+      <w:pPr>
+        <w:rPr>
+          <w:b/>
+          <w:bCs/>
+        </w:rPr>
+      </w:pPr>
+      <w:r>
+        <w:rPr>
+          <w:b/>
+          <w:bCs/>
+        </w:rPr>
+        <w:t xml:space="preserve">3. </w:t>
+      </w:r>
+      <w:r>
+        <w:rPr>
+          <w:rFonts w:ascii="Segoe UI Emoji" w:hAnsi="Segoe UI Emoji" w:cs="Segoe UI Emoji"/>
+          <w:b/>
+          <w:bCs/>
+        </w:rPr>
+        <w:t>🧠</w:t>
+      </w:r>
+      <w:r>
+        <w:rPr>
+          <w:b/>
+          <w:bCs/>
+        </w:rPr>
+        <w:t xml:space="preserve"> Aim Assist System</w:t>
+      </w:r>
+    </w:p>
+    <w:p>
+      <w:r>
+        <w:rPr>
+          <w:rFonts w:ascii="Segoe UI Emoji" w:hAnsi="Segoe UI Emoji" w:cs="Segoe UI Emoji"/>
+        </w:rPr>
+        <w:t xml:space="preserve">      </w:t>
+      </w:r>
+      <w:r>
+        <w:rPr>
+          <w:rFonts w:ascii="Segoe UI Emoji" w:hAnsi="Segoe UI Emoji" w:cs="Segoe UI Emoji"/>
+        </w:rPr>
+        <w:t>❌</w:t>
+      </w:r>
+      <w:r>
+        <w:t>Detect nearby targets</w:t>
+      </w:r>
+      <w:r>
+        <w:t xml:space="preserve"> (</w:t>
+      </w:r>
+      <w:r>
+        <w:rPr>
+          <w:rFonts w:ascii="Segoe UI Emoji" w:hAnsi="Segoe UI Emoji" w:cs="Segoe UI Emoji"/>
+        </w:rPr>
+        <w:t>✅</w:t>
+      </w:r>
+      <w:r>
+        <w:rPr>
+          <w:rFonts w:ascii="Segoe UI Emoji" w:hAnsi="Segoe UI Emoji" w:cs="Segoe UI Emoji"/>
+        </w:rPr>
+        <w:t xml:space="preserve"> currently </w:t>
+      </w:r>
+      <w:r>
+        <w:rPr>
+          <w:rFonts w:ascii="Segoe UI Emoji" w:hAnsi="Segoe UI Emoji" w:cs="Segoe UI Emoji"/>
+        </w:rPr>
+        <w:t>can</w:t>
+      </w:r>
+      <w:r>
+        <w:rPr>
+          <w:rFonts w:ascii="Segoe UI Emoji" w:hAnsi="Segoe UI Emoji" w:cs="Segoe UI Emoji"/>
+        </w:rPr>
+        <w:t xml:space="preserve"> lock onto a cube</w:t>
+      </w:r>
+      <w:r>
+        <w:t>)</w:t>
+      </w:r>
+    </w:p>
+    <w:p>
+      <w:pPr>
+        <w:ind w:left="360"/>
+      </w:pPr>
+      <w:r>
+        <w:rPr>
+          <w:rFonts w:ascii="Segoe UI Emoji" w:hAnsi="Segoe UI Emoji" w:cs="Segoe UI Emoji"/>
+        </w:rPr>
+        <w:t>❌</w:t>
+      </w:r>
+      <w:r>
+        <w:t>Calculate closest target to crosshair</w:t>
+      </w:r>
+    </w:p>
+    <w:p>
+      <w:pPr>
+        <w:ind w:left="360"/>
+      </w:pPr>
+      <w:r>
+        <w:rPr>
+          <w:rFonts w:ascii="Segoe UI Emoji" w:hAnsi="Segoe UI Emoji" w:cs="Segoe UI Emoji"/>
+        </w:rPr>
+        <w:t>❌</w:t>
+      </w:r>
+      <w:r>
+        <w:t>Apply assist logic:</w:t>
+      </w:r>
+    </w:p>
+    <w:p>
+      <w:pPr>
+        <w:ind w:left="1440"/>
+      </w:pPr>
+      <w:r>
+        <w:rPr>
+          <w:rFonts w:ascii="Segoe UI Emoji" w:hAnsi="Segoe UI Emoji" w:cs="Segoe UI Emoji"/>
+        </w:rPr>
+        <w:t>❌</w:t>
+      </w:r>
+      <w:r>
+        <w:t>Snap to target</w:t>
+      </w:r>
+    </w:p>
+    <w:p>
+      <w:pPr>
+        <w:ind w:left="1440"/>
+      </w:pPr>
+      <w:r>
+        <w:rPr>
+          <w:rFonts w:ascii="Segoe UI Emoji" w:hAnsi="Segoe UI Emoji" w:cs="Segoe UI Emoji"/>
+        </w:rPr>
+        <w:t>❌</w:t>
+      </w:r>
+      <w:r>
+        <w:t>Slow down crosshair near target</w:t>
+      </w:r>
+    </w:p>
+    <w:p>
+      <w:pPr>
+        <w:ind w:left="1440"/>
+      </w:pPr>
+      <w:r>
+        <w:rPr>
+          <w:rFonts w:ascii="Segoe UI Emoji" w:hAnsi="Segoe UI Emoji" w:cs="Segoe UI Emoji"/>
+        </w:rPr>
+        <w:t>❌</w:t>
+      </w:r>
+      <w:r>
+        <w:t>Gradual pull toward target (soft lock)</w:t>
+      </w:r>
+    </w:p>
+    <w:p>
+      <w:pPr>
+        <w:ind w:left="720"/>
+      </w:pPr>
+      <w:r>
+        <w:rPr>
+          <w:rFonts w:ascii="Segoe UI Emoji" w:hAnsi="Segoe UI Emoji" w:cs="Segoe UI Emoji"/>
+        </w:rPr>
+        <w:t>❌</w:t>
+      </w:r>
+      <w:r>
+        <w:t>Toggle aim assist on/off (optional for testing)</w:t>
+      </w:r>
+    </w:p>
+    <w:p>
+      <w:pPr>
+        <w:ind w:left="720"/>
+      </w:pPr>
+      <w:r>
+        <w:rPr>
+          <w:rFonts w:ascii="Segoe UI Emoji" w:hAnsi="Segoe UI Emoji" w:cs="Segoe UI Emoji"/>
+        </w:rPr>
+        <w:t>❌</w:t>
+      </w:r>
+      <w:r>
+        <w:t>Visual feedback for when aim assist is active</w:t>
+      </w:r>
+    </w:p>
+    <w:p>
+      <w:pPr>
+        <w:rPr>
+          <w:b/>
+          <w:bCs/>
+        </w:rPr>
+      </w:pPr>
+      <w:r>
+        <w:rPr>
+          <w:b/>
+          <w:bCs/>
+        </w:rPr>
+        <w:t xml:space="preserve">4. </w:t>
+      </w:r>
+      <w:r>
+        <w:rPr>
+          <w:rFonts w:ascii="Segoe UI Emoji" w:hAnsi="Segoe UI Emoji" w:cs="Segoe UI Emoji"/>
+          <w:b/>
+          <w:bCs/>
+        </w:rPr>
+        <w:t>🎯</w:t>
+      </w:r>
+      <w:r>
+        <w:rPr>
+          <w:b/>
+          <w:bCs/>
+        </w:rPr>
+        <w:t xml:space="preserve"> Targets/Enemies</w:t>
+      </w:r>
+    </w:p>
+    <w:p>
+      <w:pPr>
+        <w:ind w:left="720"/>
+      </w:pPr>
+      <w:r>
+        <w:rPr>
+          <w:rFonts w:ascii="Segoe UI Emoji" w:hAnsi="Segoe UI Emoji" w:cs="Segoe UI Emoji"/>
+        </w:rPr>
+        <w:t>✅</w:t>
+      </w:r>
+      <w:r>
+        <w:t>Add target objects or enemies</w:t>
+      </w:r>
+    </w:p>
+    <w:p>
+      <w:pPr>
+        <w:ind w:left="720"/>
+      </w:pPr>
+      <w:r>
+        <w:rPr>
+          <w:rFonts w:ascii="Segoe UI Emoji" w:hAnsi="Segoe UI Emoji" w:cs="Segoe UI Emoji"/>
+        </w:rPr>
+        <w:t>✅</w:t>
+      </w:r>
+      <w:r>
+        <w:t>Set up target hit detection</w:t>
+      </w:r>
+    </w:p>
+    <w:p>
+      <w:pPr>
+        <w:ind w:left="720"/>
+      </w:pPr>
+      <w:r>
+        <w:rPr>
+          <w:rFonts w:ascii="Segoe UI Emoji" w:hAnsi="Segoe UI Emoji" w:cs="Segoe UI Emoji"/>
+        </w:rPr>
+        <w:t>✅</w:t>
+      </w:r>
+      <w:r>
+        <w:rPr>
+          <w:rFonts w:ascii="Segoe UI Emoji" w:hAnsi="Segoe UI Emoji" w:cs="Segoe UI Emoji"/>
+        </w:rPr>
+        <w:t xml:space="preserve"> </w:t>
+      </w:r>
+      <w:r>
+        <w:t>Add health/destroy logic</w:t>
+      </w:r>
+    </w:p>
+    <w:p>
+      <w:pPr>
+        <w:ind w:left="720"/>
+      </w:pPr>
+      <w:r>
+        <w:t>Animate or move targets (</w:t>
+      </w:r>
+      <w:r>
+        <w:t>currently only moving towards player)</w:t>
+      </w:r>
+    </w:p>
+    <w:p>
+      <w:pPr>
+        <w:rPr>
+          <w:b/>
+          <w:bCs/>
+        </w:rPr>
+      </w:pPr>
+      <w:r>
+        <w:rPr>
+          <w:b/>
+          <w:bCs/>
+        </w:rPr>
+        <w:t xml:space="preserve">5. </w:t>
+      </w:r>
+      <w:r>
+        <w:rPr>
+          <w:rFonts w:ascii="Segoe UI Emoji" w:hAnsi="Segoe UI Emoji" w:cs="Segoe UI Emoji"/>
+          <w:b/>
+          <w:bCs/>
+        </w:rPr>
+        <w:t>🧪</w:t>
+      </w:r>
+      <w:r>
+        <w:rPr>
+          <w:b/>
+          <w:bCs/>
+        </w:rPr>
+        <w:t xml:space="preserve"> Testing &amp; Balancing</w:t>
+      </w:r>
+    </w:p>
+    <w:p>
+      <w:pPr>
+        <w:ind w:left="720"/>
+      </w:pPr>
+      <w:r>
+        <w:rPr>
+          <w:rFonts w:ascii="Segoe UI Emoji" w:hAnsi="Segoe UI Emoji" w:cs="Segoe UI Emoji"/>
+        </w:rPr>
+        <w:t>❌</w:t>
+      </w:r>
+      <w:r>
+        <w:t>Test aim assist with different input speeds</w:t>
+      </w:r>
+    </w:p>
+    <w:p>
+      <w:pPr>
+        <w:ind w:left="720"/>
+      </w:pPr>
+      <w:r>
+        <w:rPr>
+          <w:rFonts w:ascii="Segoe UI Emoji" w:hAnsi="Segoe UI Emoji" w:cs="Segoe UI Emoji"/>
+        </w:rPr>
+        <w:lastRenderedPageBreak/>
+        <w:t>❌</w:t>
+      </w:r>
+      <w:r>
+        <w:t>Adjust aim radius and assist strength</w:t>
+      </w:r>
+    </w:p>
+    <w:p/>
+    <w:p>
+      <w:pPr>
+        <w:rPr>
+          <w:b/>
+          <w:bCs/>
+        </w:rPr>
+      </w:pPr>
+      <w:r>
+        <w:rPr>
+          <w:b/>
+          <w:bCs/>
+        </w:rPr>
+        <w:t xml:space="preserve">6. </w:t>
+      </w:r>
+      <w:r>
+        <w:rPr>
+          <w:rFonts w:ascii="Segoe UI Emoji" w:hAnsi="Segoe UI Emoji" w:cs="Segoe UI Emoji"/>
+          <w:b/>
+          <w:bCs/>
+        </w:rPr>
+        <w:t>🖼️</w:t>
+      </w:r>
+      <w:r>
+        <w:rPr>
+          <w:b/>
+          <w:bCs/>
+        </w:rPr>
+        <w:t xml:space="preserve"> UI &amp; Feedback</w:t>
+      </w:r>
+    </w:p>
+    <w:p>
+      <w:pPr>
+        <w:ind w:left="720"/>
+      </w:pPr>
+      <w:r>
+        <w:rPr>
+          <w:rFonts w:ascii="Segoe UI Emoji" w:hAnsi="Segoe UI Emoji" w:cs="Segoe UI Emoji"/>
+        </w:rPr>
+        <w:t>✅</w:t>
+      </w:r>
+      <w:r>
+        <w:rPr>
+          <w:rFonts w:ascii="Segoe UI Emoji" w:hAnsi="Segoe UI Emoji" w:cs="Segoe UI Emoji"/>
+        </w:rPr>
+        <w:t xml:space="preserve"> </w:t>
+      </w:r>
+      <w:r>
+        <w:t xml:space="preserve">Add a crosshair or aiming </w:t>
+      </w:r>
+    </w:p>
+    <w:p>
+      <w:pPr>
+        <w:ind w:left="720"/>
+      </w:pPr>
+      <w:r>
+        <w:rPr>
+          <w:rFonts w:ascii="Segoe UI Emoji" w:hAnsi="Segoe UI Emoji" w:cs="Segoe UI Emoji"/>
+        </w:rPr>
+        <w:t>❌</w:t>
+      </w:r>
+      <w:r>
+        <w:t>Add score or hit indicators</w:t>
+      </w:r>
+    </w:p>
+    <w:p>
+      <w:pPr>
+        <w:ind w:left="720"/>
+      </w:pPr>
+      <w:r>
+        <w:rPr>
+          <w:rFonts w:ascii="Segoe UI Emoji" w:hAnsi="Segoe UI Emoji" w:cs="Segoe UI Emoji"/>
+        </w:rPr>
+        <w:t>❌</w:t>
+      </w:r>
+      <w:r>
+        <w:t>Add aim assist toggle in UI (for demo/testing)</w:t>
+      </w:r>
+    </w:p>
+    <w:p>
+      <w:pPr>
+        <w:ind w:left="720"/>
+      </w:pPr>
+      <w:r>
+        <w:rPr>
+          <w:rFonts w:ascii="Segoe UI Emoji" w:hAnsi="Segoe UI Emoji" w:cs="Segoe UI Emoji"/>
+        </w:rPr>
+        <w:t>✅</w:t>
+      </w:r>
+      <w:r>
+        <w:rPr>
+          <w:rFonts w:ascii="Segoe UI Emoji" w:hAnsi="Segoe UI Emoji" w:cs="Segoe UI Emoji"/>
+        </w:rPr>
+        <w:t xml:space="preserve"> </w:t>
+      </w:r>
+      <w:r>
+        <w:t>Optional: Add tutorial or instructions</w:t>
+      </w:r>
+      <w:r>
+        <w:t xml:space="preserve"> (is included at the top of this word document)</w:t>
+      </w:r>
+    </w:p>
+    <w:p>
+      <w:pPr>
+        <w:rPr>
+          <w:b/>
+          <w:bCs/>
+        </w:rPr>
+      </w:pPr>
+      <w:r>
+        <w:rPr>
+          <w:b/>
+          <w:bCs/>
+        </w:rPr>
+        <w:t xml:space="preserve">7. </w:t>
+      </w:r>
+      <w:r>
+        <w:rPr>
+          <w:rFonts w:ascii="Segoe UI Emoji" w:hAnsi="Segoe UI Emoji" w:cs="Segoe UI Emoji"/>
+          <w:b/>
+          <w:bCs/>
+        </w:rPr>
+        <w:t>💡</w:t>
+      </w:r>
+      <w:r>
+        <w:rPr>
+          <w:b/>
+          <w:bCs/>
+        </w:rPr>
+        <w:t xml:space="preserve"> Polish</w:t>
+      </w:r>
+    </w:p>
+    <w:p>
+      <w:pPr>
+        <w:ind w:left="720"/>
+      </w:pPr>
+      <w:r>
+        <w:rPr>
+          <w:rFonts w:ascii="Segoe UI Emoji" w:hAnsi="Segoe UI Emoji" w:cs="Segoe UI Emoji"/>
+        </w:rPr>
+        <w:t>❌</w:t>
+      </w:r>
+      <w:r>
+        <w:t>Add sounds (</w:t>
+      </w:r>
+      <w:r>
+        <w:rPr>
+          <w:rFonts w:ascii="Segoe UI Emoji" w:hAnsi="Segoe UI Emoji" w:cs="Segoe UI Emoji"/>
+        </w:rPr>
+        <w:t>✅</w:t>
+      </w:r>
+      <w:r>
+        <w:t>gunfire, hit confirmation)</w:t>
+      </w:r>
+    </w:p>
+    <w:p>
+      <w:pPr>
+        <w:ind w:left="720"/>
+      </w:pPr>
+      <w:r>
+        <w:rPr>
+          <w:rFonts w:ascii="Segoe UI Emoji" w:hAnsi="Segoe UI Emoji" w:cs="Segoe UI Emoji"/>
+        </w:rPr>
+        <w:t>✅</w:t>
+      </w:r>
+      <w:r>
+        <w:rPr>
+          <w:rFonts w:ascii="Segoe UI Emoji" w:hAnsi="Segoe UI Emoji" w:cs="Segoe UI Emoji"/>
+        </w:rPr>
+        <w:t xml:space="preserve"> </w:t>
+      </w:r>
+      <w:r>
+        <w:t>Add visual effects (muzzle flash, hit spark)</w:t>
+      </w:r>
+    </w:p>
+    <w:p>
+      <w:pPr>
+        <w:ind w:left="720"/>
+      </w:pPr>
+      <w:r>
+        <w:t>Add animations if using characters</w:t>
+      </w:r>
+    </w:p>
+    <w:p>
+      <w:pPr>
+        <w:ind w:left="720"/>
+      </w:pPr>
+      <w:r>
+        <w:rPr>
+          <w:rFonts w:ascii="Segoe UI Emoji" w:hAnsi="Segoe UI Emoji" w:cs="Segoe UI Emoji"/>
+        </w:rPr>
+        <w:t>❌</w:t>
+      </w:r>
+      <w:r>
+        <w:t>Add background music or ambience</w:t>
+      </w:r>
+    </w:p>
+    <w:p>
+      <w:pPr>
+        <w:rPr>
+          <w:b/>
+          <w:bCs/>
+        </w:rPr>
+      </w:pPr>
+      <w:r>
+        <w:t xml:space="preserve">8. </w:t>
+      </w:r>
+      <w:r>
+        <w:rPr>
+          <w:b/>
+          <w:bCs/>
+        </w:rPr>
+        <w:t>Bu</w:t>
+      </w:r>
+      <w:r>
+        <w:rPr>
+          <w:b/>
+          <w:bCs/>
+        </w:rPr>
+        <w:t>g fixing</w:t>
+      </w:r>
+    </w:p>
+    <w:p>
+      <w:r>
+        <w:rPr>
+          <w:rFonts w:ascii="Segoe UI Emoji" w:hAnsi="Segoe UI Emoji" w:cs="Segoe UI Emoji"/>
+        </w:rPr>
+        <w:t>✅</w:t>
+      </w:r>
+      <w:r>
+        <w:rPr>
+          <w:rFonts w:ascii="Segoe UI Emoji" w:hAnsi="Segoe UI Emoji" w:cs="Segoe UI Emoji"/>
+        </w:rPr>
+        <w:t xml:space="preserve"> Enemy character floating (check in script to see if the enemy is grounded)</w:t>
+      </w:r>
+      <w:r>
+        <w:rPr>
+          <w:rFonts w:ascii="Segoe UI Emoji" w:hAnsi="Segoe UI Emoji" w:cs="Segoe UI Emoji"/>
+        </w:rPr>
+        <w:br/>
+      </w:r>
+      <w:r>
+        <w:rPr>
+          <w:rFonts w:ascii="Segoe UI Emoji" w:hAnsi="Segoe UI Emoji" w:cs="Segoe UI Emoji"/>
+        </w:rPr>
+        <w:t>❌</w:t>
+      </w:r>
+      <w:r>
+        <w:rPr>
+          <w:rFonts w:ascii="Segoe UI Emoji" w:hAnsi="Segoe UI Emoji" w:cs="Segoe UI Emoji"/>
+        </w:rPr>
+        <w:t xml:space="preserve"> Ragdoll (mostly works fine unless the </w:t>
+      </w:r>
+      <w:r>
+        <w:rPr>
+          <w:rFonts w:ascii="Segoe UI Emoji" w:hAnsi="Segoe UI Emoji" w:cs="Segoe UI Emoji"/>
+        </w:rPr>
+        <w:t>head hp reaches 0 then there’s a chance for a broken ragdoll)</w:t>
+      </w:r>
+    </w:p>
+    <w:p>
+      <w:pPr>
+        <w:rPr>
+          <w:b/>
+          <w:bCs/>
+        </w:rPr>
+      </w:pPr>
+      <w:r>
+        <w:rPr>
+          <w:b/>
+          <w:bCs/>
+        </w:rPr>
+        <w:t>9</w:t>
+      </w:r>
+      <w:r>
+        <w:rPr>
+          <w:b/>
+          <w:bCs/>
+        </w:rPr>
+        <w:t xml:space="preserve">. </w:t>
+      </w:r>
+      <w:r>
+        <w:rPr>
+          <w:rFonts w:ascii="Segoe UI Emoji" w:hAnsi="Segoe UI Emoji" w:cs="Segoe UI Emoji"/>
+          <w:b/>
+          <w:bCs/>
+        </w:rPr>
+        <w:t>📦</w:t>
+      </w:r>
+      <w:r>
+        <w:rPr>
+          <w:b/>
+          <w:bCs/>
+        </w:rPr>
+        <w:t xml:space="preserve"> Build &amp; Submission</w:t>
+      </w:r>
+    </w:p>
+    <w:p>
+      <w:pPr>
+        <w:ind w:left="720"/>
+      </w:pPr>
+      <w:r>
+        <w:rPr>
+          <w:rFonts w:ascii="Segoe UI Emoji" w:hAnsi="Segoe UI Emoji" w:cs="Segoe UI Emoji"/>
+        </w:rPr>
+        <w:t>❌</w:t>
+      </w:r>
+      <w:r>
+        <w:t>Export build for target platform (PC, WebGL, etc.)</w:t>
+      </w:r>
+    </w:p>
+    <w:p>
+      <w:pPr>
+        <w:ind w:left="720"/>
+      </w:pPr>
+      <w:r>
+        <w:rPr>
+          <w:rFonts w:ascii="Segoe UI Emoji" w:hAnsi="Segoe UI Emoji" w:cs="Segoe UI Emoji"/>
+        </w:rPr>
+        <w:t>❌</w:t>
+      </w:r>
+      <w:r>
+        <w:t>Record gameplay video (if required)</w:t>
+      </w:r>
+    </w:p>
+    <w:p>
+      <w:pPr>
+        <w:ind w:left="720"/>
+      </w:pPr>
+      <w:r>
+        <w:rPr>
+          <w:rFonts w:ascii="Segoe UI Emoji" w:hAnsi="Segoe UI Emoji" w:cs="Segoe UI Emoji"/>
+        </w:rPr>
+        <w:t>❌</w:t>
+      </w:r>
+      <w:r>
+        <w:t>Create presentation poster</w:t>
+      </w:r>
+    </w:p>
+    <w:p>
+      <w:pPr>
+        <w:ind w:left="720"/>
+      </w:pPr>
+      <w:r>
+        <w:rPr>
+          <w:rFonts w:ascii="Segoe UI Emoji" w:hAnsi="Segoe UI Emoji" w:cs="Segoe UI Emoji"/>
+        </w:rPr>
+        <w:t>❌</w:t>
+      </w:r>
+      <w:r>
+        <w:t>Submit all required files to your university's system</w:t>
+      </w:r>
+    </w:p>
+    <w:p>
+      <w:r>
+        <w:br/>
+      </w:r>
+      <w:r>
+        <w:br/>
+      </w:r>
+      <w:r>
         <w:t xml:space="preserve">Help from: </w:t>
       </w:r>
       <w:r>
         <w:br/>
       </w:r>
-      <w:r>
-        <w:t>VRoid Studio (</w:t>
+      <w:proofErr w:type="spellStart"/>
+      <w:r>
+        <w:t>VRoid</w:t>
+      </w:r>
+      <w:proofErr w:type="spellEnd"/>
+      <w:r>
+        <w:t xml:space="preserve"> Studio (</w:t>
       </w:r>
       <w:r>
         <w:t xml:space="preserve">anime character creator </w:t>
@@ -39,22 +1070,40 @@
       </w:r>
     </w:p>
     <w:p>
-      <w:r>
-        <w:t>ReForge Mode</w:t>
+      <w:proofErr w:type="spellStart"/>
+      <w:r>
+        <w:t>ReForge</w:t>
+      </w:r>
+      <w:proofErr w:type="spellEnd"/>
+      <w:r>
+        <w:t xml:space="preserve"> Mode</w:t>
       </w:r>
       <w:r>
         <w:t xml:space="preserve"> </w:t>
       </w:r>
       <w:r>
-        <w:t xml:space="preserve">(youtube) </w:t>
+        <w:t>(</w:t>
+      </w:r>
+      <w:proofErr w:type="spellStart"/>
+      <w:r>
+        <w:t>youtube</w:t>
+      </w:r>
+      <w:proofErr w:type="spellEnd"/>
+      <w:r>
+        <w:t xml:space="preserve">) </w:t>
       </w:r>
       <w:r>
         <w:t>for his tutorial on plugins/importing</w:t>
       </w:r>
     </w:p>
     <w:p>
-      <w:r>
-        <w:t>Mixamo animations</w:t>
+      <w:proofErr w:type="spellStart"/>
+      <w:r>
+        <w:t>Mixamo</w:t>
+      </w:r>
+      <w:proofErr w:type="spellEnd"/>
+      <w:r>
+        <w:t xml:space="preserve"> animations</w:t>
       </w:r>
       <w:r>
         <w:t xml:space="preserve"> for most of this</w:t>
@@ -74,8 +1123,13 @@
         <w:t>thumbs</w:t>
       </w:r>
       <w:r>
-        <w:t xml:space="preserve"> to ADS/HipFire</w:t>
-      </w:r>
+        <w:t xml:space="preserve"> to ADS/</w:t>
+      </w:r>
+      <w:proofErr w:type="spellStart"/>
+      <w:r>
+        <w:t>HipFire</w:t>
+      </w:r>
+      <w:proofErr w:type="spellEnd"/>
       <w:r>
         <w:t xml:space="preserve"> to fix hands</w:t>
       </w:r>
@@ -191,15 +1245,24 @@
       </w:r>
       <w:r>
         <w:br/>
+      </w:r>
+      <w:proofErr w:type="spellStart"/>
+      <w:r>
         <w:t>Ctrl+shift+T</w:t>
       </w:r>
+      <w:proofErr w:type="spellEnd"/>
       <w:r>
         <w:t xml:space="preserve"> drags in all materials from adobe substance painter</w:t>
       </w:r>
     </w:p>
     <w:p>
-      <w:r>
-        <w:t xml:space="preserve">Shift+N flips </w:t>
+      <w:proofErr w:type="spellStart"/>
+      <w:r>
+        <w:t>Shift+N</w:t>
+      </w:r>
+      <w:proofErr w:type="spellEnd"/>
+      <w:r>
+        <w:t xml:space="preserve"> flips </w:t>
       </w:r>
       <w:r>
         <w:t>face</w:t>
@@ -342,6 +1405,304 @@
     </w:lvl>
   </w:abstractNum>
   <w:abstractNum w:abstractNumId="1" w15:restartNumberingAfterBreak="0">
+    <w:nsid w:val="0402029F"/>
+    <w:multiLevelType w:val="multilevel"/>
+    <w:tmpl w:val="616CF592"/>
+    <w:lvl w:ilvl="0">
+      <w:start w:val="1"/>
+      <w:numFmt w:val="bullet"/>
+      <w:lvlText w:val=""/>
+      <w:lvlJc w:val="left"/>
+      <w:pPr>
+        <w:tabs>
+          <w:tab w:val="num" w:pos="720"/>
+        </w:tabs>
+        <w:ind w:left="720" w:hanging="360"/>
+      </w:pPr>
+      <w:rPr>
+        <w:rFonts w:ascii="Symbol" w:hAnsi="Symbol" w:hint="default"/>
+        <w:sz w:val="20"/>
+      </w:rPr>
+    </w:lvl>
+    <w:lvl w:ilvl="1" w:tentative="1">
+      <w:start w:val="1"/>
+      <w:numFmt w:val="bullet"/>
+      <w:lvlText w:val="o"/>
+      <w:lvlJc w:val="left"/>
+      <w:pPr>
+        <w:tabs>
+          <w:tab w:val="num" w:pos="1440"/>
+        </w:tabs>
+        <w:ind w:left="1440" w:hanging="360"/>
+      </w:pPr>
+      <w:rPr>
+        <w:rFonts w:ascii="Courier New" w:hAnsi="Courier New" w:hint="default"/>
+        <w:sz w:val="20"/>
+      </w:rPr>
+    </w:lvl>
+    <w:lvl w:ilvl="2" w:tentative="1">
+      <w:start w:val="1"/>
+      <w:numFmt w:val="bullet"/>
+      <w:lvlText w:val=""/>
+      <w:lvlJc w:val="left"/>
+      <w:pPr>
+        <w:tabs>
+          <w:tab w:val="num" w:pos="2160"/>
+        </w:tabs>
+        <w:ind w:left="2160" w:hanging="360"/>
+      </w:pPr>
+      <w:rPr>
+        <w:rFonts w:ascii="Wingdings" w:hAnsi="Wingdings" w:hint="default"/>
+        <w:sz w:val="20"/>
+      </w:rPr>
+    </w:lvl>
+    <w:lvl w:ilvl="3" w:tentative="1">
+      <w:start w:val="1"/>
+      <w:numFmt w:val="bullet"/>
+      <w:lvlText w:val=""/>
+      <w:lvlJc w:val="left"/>
+      <w:pPr>
+        <w:tabs>
+          <w:tab w:val="num" w:pos="2880"/>
+        </w:tabs>
+        <w:ind w:left="2880" w:hanging="360"/>
+      </w:pPr>
+      <w:rPr>
+        <w:rFonts w:ascii="Wingdings" w:hAnsi="Wingdings" w:hint="default"/>
+        <w:sz w:val="20"/>
+      </w:rPr>
+    </w:lvl>
+    <w:lvl w:ilvl="4" w:tentative="1">
+      <w:start w:val="1"/>
+      <w:numFmt w:val="bullet"/>
+      <w:lvlText w:val=""/>
+      <w:lvlJc w:val="left"/>
+      <w:pPr>
+        <w:tabs>
+          <w:tab w:val="num" w:pos="3600"/>
+        </w:tabs>
+        <w:ind w:left="3600" w:hanging="360"/>
+      </w:pPr>
+      <w:rPr>
+        <w:rFonts w:ascii="Wingdings" w:hAnsi="Wingdings" w:hint="default"/>
+        <w:sz w:val="20"/>
+      </w:rPr>
+    </w:lvl>
+    <w:lvl w:ilvl="5" w:tentative="1">
+      <w:start w:val="1"/>
+      <w:numFmt w:val="bullet"/>
+      <w:lvlText w:val=""/>
+      <w:lvlJc w:val="left"/>
+      <w:pPr>
+        <w:tabs>
+          <w:tab w:val="num" w:pos="4320"/>
+        </w:tabs>
+        <w:ind w:left="4320" w:hanging="360"/>
+      </w:pPr>
+      <w:rPr>
+        <w:rFonts w:ascii="Wingdings" w:hAnsi="Wingdings" w:hint="default"/>
+        <w:sz w:val="20"/>
+      </w:rPr>
+    </w:lvl>
+    <w:lvl w:ilvl="6" w:tentative="1">
+      <w:start w:val="1"/>
+      <w:numFmt w:val="bullet"/>
+      <w:lvlText w:val=""/>
+      <w:lvlJc w:val="left"/>
+      <w:pPr>
+        <w:tabs>
+          <w:tab w:val="num" w:pos="5040"/>
+        </w:tabs>
+        <w:ind w:left="5040" w:hanging="360"/>
+      </w:pPr>
+      <w:rPr>
+        <w:rFonts w:ascii="Wingdings" w:hAnsi="Wingdings" w:hint="default"/>
+        <w:sz w:val="20"/>
+      </w:rPr>
+    </w:lvl>
+    <w:lvl w:ilvl="7" w:tentative="1">
+      <w:start w:val="1"/>
+      <w:numFmt w:val="bullet"/>
+      <w:lvlText w:val=""/>
+      <w:lvlJc w:val="left"/>
+      <w:pPr>
+        <w:tabs>
+          <w:tab w:val="num" w:pos="5760"/>
+        </w:tabs>
+        <w:ind w:left="5760" w:hanging="360"/>
+      </w:pPr>
+      <w:rPr>
+        <w:rFonts w:ascii="Wingdings" w:hAnsi="Wingdings" w:hint="default"/>
+        <w:sz w:val="20"/>
+      </w:rPr>
+    </w:lvl>
+    <w:lvl w:ilvl="8" w:tentative="1">
+      <w:start w:val="1"/>
+      <w:numFmt w:val="bullet"/>
+      <w:lvlText w:val=""/>
+      <w:lvlJc w:val="left"/>
+      <w:pPr>
+        <w:tabs>
+          <w:tab w:val="num" w:pos="6480"/>
+        </w:tabs>
+        <w:ind w:left="6480" w:hanging="360"/>
+      </w:pPr>
+      <w:rPr>
+        <w:rFonts w:ascii="Wingdings" w:hAnsi="Wingdings" w:hint="default"/>
+        <w:sz w:val="20"/>
+      </w:rPr>
+    </w:lvl>
+  </w:abstractNum>
+  <w:abstractNum w:abstractNumId="2" w15:restartNumberingAfterBreak="0">
+    <w:nsid w:val="0A574F58"/>
+    <w:multiLevelType w:val="multilevel"/>
+    <w:tmpl w:val="94DE7768"/>
+    <w:lvl w:ilvl="0">
+      <w:start w:val="1"/>
+      <w:numFmt w:val="bullet"/>
+      <w:lvlText w:val=""/>
+      <w:lvlJc w:val="left"/>
+      <w:pPr>
+        <w:tabs>
+          <w:tab w:val="num" w:pos="720"/>
+        </w:tabs>
+        <w:ind w:left="720" w:hanging="360"/>
+      </w:pPr>
+      <w:rPr>
+        <w:rFonts w:ascii="Wingdings" w:hAnsi="Wingdings" w:hint="default"/>
+        <w:sz w:val="20"/>
+      </w:rPr>
+    </w:lvl>
+    <w:lvl w:ilvl="1" w:tentative="1">
+      <w:start w:val="1"/>
+      <w:numFmt w:val="bullet"/>
+      <w:lvlText w:val="o"/>
+      <w:lvlJc w:val="left"/>
+      <w:pPr>
+        <w:tabs>
+          <w:tab w:val="num" w:pos="1440"/>
+        </w:tabs>
+        <w:ind w:left="1440" w:hanging="360"/>
+      </w:pPr>
+      <w:rPr>
+        <w:rFonts w:ascii="Courier New" w:hAnsi="Courier New" w:hint="default"/>
+        <w:sz w:val="20"/>
+      </w:rPr>
+    </w:lvl>
+    <w:lvl w:ilvl="2" w:tentative="1">
+      <w:start w:val="1"/>
+      <w:numFmt w:val="bullet"/>
+      <w:lvlText w:val=""/>
+      <w:lvlJc w:val="left"/>
+      <w:pPr>
+        <w:tabs>
+          <w:tab w:val="num" w:pos="2160"/>
+        </w:tabs>
+        <w:ind w:left="2160" w:hanging="360"/>
+      </w:pPr>
+      <w:rPr>
+        <w:rFonts w:ascii="Wingdings" w:hAnsi="Wingdings" w:hint="default"/>
+        <w:sz w:val="20"/>
+      </w:rPr>
+    </w:lvl>
+    <w:lvl w:ilvl="3" w:tentative="1">
+      <w:start w:val="1"/>
+      <w:numFmt w:val="bullet"/>
+      <w:lvlText w:val=""/>
+      <w:lvlJc w:val="left"/>
+      <w:pPr>
+        <w:tabs>
+          <w:tab w:val="num" w:pos="2880"/>
+        </w:tabs>
+        <w:ind w:left="2880" w:hanging="360"/>
+      </w:pPr>
+      <w:rPr>
+        <w:rFonts w:ascii="Wingdings" w:hAnsi="Wingdings" w:hint="default"/>
+        <w:sz w:val="20"/>
+      </w:rPr>
+    </w:lvl>
+    <w:lvl w:ilvl="4" w:tentative="1">
+      <w:start w:val="1"/>
+      <w:numFmt w:val="bullet"/>
+      <w:lvlText w:val=""/>
+      <w:lvlJc w:val="left"/>
+      <w:pPr>
+        <w:tabs>
+          <w:tab w:val="num" w:pos="3600"/>
+        </w:tabs>
+        <w:ind w:left="3600" w:hanging="360"/>
+      </w:pPr>
+      <w:rPr>
+        <w:rFonts w:ascii="Wingdings" w:hAnsi="Wingdings" w:hint="default"/>
+        <w:sz w:val="20"/>
+      </w:rPr>
+    </w:lvl>
+    <w:lvl w:ilvl="5" w:tentative="1">
+      <w:start w:val="1"/>
+      <w:numFmt w:val="bullet"/>
+      <w:lvlText w:val=""/>
+      <w:lvlJc w:val="left"/>
+      <w:pPr>
+        <w:tabs>
+          <w:tab w:val="num" w:pos="4320"/>
+        </w:tabs>
+        <w:ind w:left="4320" w:hanging="360"/>
+      </w:pPr>
+      <w:rPr>
+        <w:rFonts w:ascii="Wingdings" w:hAnsi="Wingdings" w:hint="default"/>
+        <w:sz w:val="20"/>
+      </w:rPr>
+    </w:lvl>
+    <w:lvl w:ilvl="6" w:tentative="1">
+      <w:start w:val="1"/>
+      <w:numFmt w:val="bullet"/>
+      <w:lvlText w:val=""/>
+      <w:lvlJc w:val="left"/>
+      <w:pPr>
+        <w:tabs>
+          <w:tab w:val="num" w:pos="5040"/>
+        </w:tabs>
+        <w:ind w:left="5040" w:hanging="360"/>
+      </w:pPr>
+      <w:rPr>
+        <w:rFonts w:ascii="Wingdings" w:hAnsi="Wingdings" w:hint="default"/>
+        <w:sz w:val="20"/>
+      </w:rPr>
+    </w:lvl>
+    <w:lvl w:ilvl="7" w:tentative="1">
+      <w:start w:val="1"/>
+      <w:numFmt w:val="bullet"/>
+      <w:lvlText w:val=""/>
+      <w:lvlJc w:val="left"/>
+      <w:pPr>
+        <w:tabs>
+          <w:tab w:val="num" w:pos="5760"/>
+        </w:tabs>
+        <w:ind w:left="5760" w:hanging="360"/>
+      </w:pPr>
+      <w:rPr>
+        <w:rFonts w:ascii="Wingdings" w:hAnsi="Wingdings" w:hint="default"/>
+        <w:sz w:val="20"/>
+      </w:rPr>
+    </w:lvl>
+    <w:lvl w:ilvl="8" w:tentative="1">
+      <w:start w:val="1"/>
+      <w:numFmt w:val="bullet"/>
+      <w:lvlText w:val=""/>
+      <w:lvlJc w:val="left"/>
+      <w:pPr>
+        <w:tabs>
+          <w:tab w:val="num" w:pos="6480"/>
+        </w:tabs>
+        <w:ind w:left="6480" w:hanging="360"/>
+      </w:pPr>
+      <w:rPr>
+        <w:rFonts w:ascii="Wingdings" w:hAnsi="Wingdings" w:hint="default"/>
+        <w:sz w:val="20"/>
+      </w:rPr>
+    </w:lvl>
+  </w:abstractNum>
+  <w:abstractNum w:abstractNumId="3" w15:restartNumberingAfterBreak="0">
     <w:nsid w:val="0BEF13C0"/>
     <w:multiLevelType w:val="hybridMultilevel"/>
     <w:tmpl w:val="EAE01BC0"/>
@@ -451,6 +1812,1347 @@
       </w:pPr>
       <w:rPr>
         <w:rFonts w:ascii="Wingdings" w:hAnsi="Wingdings" w:hint="default"/>
+      </w:rPr>
+    </w:lvl>
+  </w:abstractNum>
+  <w:abstractNum w:abstractNumId="4" w15:restartNumberingAfterBreak="0">
+    <w:nsid w:val="10E71B0E"/>
+    <w:multiLevelType w:val="multilevel"/>
+    <w:tmpl w:val="4B64B500"/>
+    <w:lvl w:ilvl="0">
+      <w:start w:val="1"/>
+      <w:numFmt w:val="bullet"/>
+      <w:lvlText w:val=""/>
+      <w:lvlJc w:val="left"/>
+      <w:pPr>
+        <w:tabs>
+          <w:tab w:val="num" w:pos="720"/>
+        </w:tabs>
+        <w:ind w:left="720" w:hanging="360"/>
+      </w:pPr>
+      <w:rPr>
+        <w:rFonts w:ascii="Symbol" w:hAnsi="Symbol" w:hint="default"/>
+        <w:sz w:val="20"/>
+      </w:rPr>
+    </w:lvl>
+    <w:lvl w:ilvl="1" w:tentative="1">
+      <w:start w:val="1"/>
+      <w:numFmt w:val="bullet"/>
+      <w:lvlText w:val="o"/>
+      <w:lvlJc w:val="left"/>
+      <w:pPr>
+        <w:tabs>
+          <w:tab w:val="num" w:pos="1440"/>
+        </w:tabs>
+        <w:ind w:left="1440" w:hanging="360"/>
+      </w:pPr>
+      <w:rPr>
+        <w:rFonts w:ascii="Courier New" w:hAnsi="Courier New" w:hint="default"/>
+        <w:sz w:val="20"/>
+      </w:rPr>
+    </w:lvl>
+    <w:lvl w:ilvl="2" w:tentative="1">
+      <w:start w:val="1"/>
+      <w:numFmt w:val="bullet"/>
+      <w:lvlText w:val=""/>
+      <w:lvlJc w:val="left"/>
+      <w:pPr>
+        <w:tabs>
+          <w:tab w:val="num" w:pos="2160"/>
+        </w:tabs>
+        <w:ind w:left="2160" w:hanging="360"/>
+      </w:pPr>
+      <w:rPr>
+        <w:rFonts w:ascii="Wingdings" w:hAnsi="Wingdings" w:hint="default"/>
+        <w:sz w:val="20"/>
+      </w:rPr>
+    </w:lvl>
+    <w:lvl w:ilvl="3" w:tentative="1">
+      <w:start w:val="1"/>
+      <w:numFmt w:val="bullet"/>
+      <w:lvlText w:val=""/>
+      <w:lvlJc w:val="left"/>
+      <w:pPr>
+        <w:tabs>
+          <w:tab w:val="num" w:pos="2880"/>
+        </w:tabs>
+        <w:ind w:left="2880" w:hanging="360"/>
+      </w:pPr>
+      <w:rPr>
+        <w:rFonts w:ascii="Wingdings" w:hAnsi="Wingdings" w:hint="default"/>
+        <w:sz w:val="20"/>
+      </w:rPr>
+    </w:lvl>
+    <w:lvl w:ilvl="4" w:tentative="1">
+      <w:start w:val="1"/>
+      <w:numFmt w:val="bullet"/>
+      <w:lvlText w:val=""/>
+      <w:lvlJc w:val="left"/>
+      <w:pPr>
+        <w:tabs>
+          <w:tab w:val="num" w:pos="3600"/>
+        </w:tabs>
+        <w:ind w:left="3600" w:hanging="360"/>
+      </w:pPr>
+      <w:rPr>
+        <w:rFonts w:ascii="Wingdings" w:hAnsi="Wingdings" w:hint="default"/>
+        <w:sz w:val="20"/>
+      </w:rPr>
+    </w:lvl>
+    <w:lvl w:ilvl="5" w:tentative="1">
+      <w:start w:val="1"/>
+      <w:numFmt w:val="bullet"/>
+      <w:lvlText w:val=""/>
+      <w:lvlJc w:val="left"/>
+      <w:pPr>
+        <w:tabs>
+          <w:tab w:val="num" w:pos="4320"/>
+        </w:tabs>
+        <w:ind w:left="4320" w:hanging="360"/>
+      </w:pPr>
+      <w:rPr>
+        <w:rFonts w:ascii="Wingdings" w:hAnsi="Wingdings" w:hint="default"/>
+        <w:sz w:val="20"/>
+      </w:rPr>
+    </w:lvl>
+    <w:lvl w:ilvl="6" w:tentative="1">
+      <w:start w:val="1"/>
+      <w:numFmt w:val="bullet"/>
+      <w:lvlText w:val=""/>
+      <w:lvlJc w:val="left"/>
+      <w:pPr>
+        <w:tabs>
+          <w:tab w:val="num" w:pos="5040"/>
+        </w:tabs>
+        <w:ind w:left="5040" w:hanging="360"/>
+      </w:pPr>
+      <w:rPr>
+        <w:rFonts w:ascii="Wingdings" w:hAnsi="Wingdings" w:hint="default"/>
+        <w:sz w:val="20"/>
+      </w:rPr>
+    </w:lvl>
+    <w:lvl w:ilvl="7" w:tentative="1">
+      <w:start w:val="1"/>
+      <w:numFmt w:val="bullet"/>
+      <w:lvlText w:val=""/>
+      <w:lvlJc w:val="left"/>
+      <w:pPr>
+        <w:tabs>
+          <w:tab w:val="num" w:pos="5760"/>
+        </w:tabs>
+        <w:ind w:left="5760" w:hanging="360"/>
+      </w:pPr>
+      <w:rPr>
+        <w:rFonts w:ascii="Wingdings" w:hAnsi="Wingdings" w:hint="default"/>
+        <w:sz w:val="20"/>
+      </w:rPr>
+    </w:lvl>
+    <w:lvl w:ilvl="8" w:tentative="1">
+      <w:start w:val="1"/>
+      <w:numFmt w:val="bullet"/>
+      <w:lvlText w:val=""/>
+      <w:lvlJc w:val="left"/>
+      <w:pPr>
+        <w:tabs>
+          <w:tab w:val="num" w:pos="6480"/>
+        </w:tabs>
+        <w:ind w:left="6480" w:hanging="360"/>
+      </w:pPr>
+      <w:rPr>
+        <w:rFonts w:ascii="Wingdings" w:hAnsi="Wingdings" w:hint="default"/>
+        <w:sz w:val="20"/>
+      </w:rPr>
+    </w:lvl>
+  </w:abstractNum>
+  <w:abstractNum w:abstractNumId="5" w15:restartNumberingAfterBreak="0">
+    <w:nsid w:val="2A1113A7"/>
+    <w:multiLevelType w:val="multilevel"/>
+    <w:tmpl w:val="47783ED8"/>
+    <w:lvl w:ilvl="0">
+      <w:start w:val="1"/>
+      <w:numFmt w:val="bullet"/>
+      <w:lvlText w:val=""/>
+      <w:lvlJc w:val="left"/>
+      <w:pPr>
+        <w:tabs>
+          <w:tab w:val="num" w:pos="720"/>
+        </w:tabs>
+        <w:ind w:left="720" w:hanging="360"/>
+      </w:pPr>
+      <w:rPr>
+        <w:rFonts w:ascii="Symbol" w:hAnsi="Symbol" w:hint="default"/>
+        <w:sz w:val="20"/>
+      </w:rPr>
+    </w:lvl>
+    <w:lvl w:ilvl="1" w:tentative="1">
+      <w:start w:val="1"/>
+      <w:numFmt w:val="bullet"/>
+      <w:lvlText w:val="o"/>
+      <w:lvlJc w:val="left"/>
+      <w:pPr>
+        <w:tabs>
+          <w:tab w:val="num" w:pos="1440"/>
+        </w:tabs>
+        <w:ind w:left="1440" w:hanging="360"/>
+      </w:pPr>
+      <w:rPr>
+        <w:rFonts w:ascii="Courier New" w:hAnsi="Courier New" w:hint="default"/>
+        <w:sz w:val="20"/>
+      </w:rPr>
+    </w:lvl>
+    <w:lvl w:ilvl="2" w:tentative="1">
+      <w:start w:val="1"/>
+      <w:numFmt w:val="bullet"/>
+      <w:lvlText w:val=""/>
+      <w:lvlJc w:val="left"/>
+      <w:pPr>
+        <w:tabs>
+          <w:tab w:val="num" w:pos="2160"/>
+        </w:tabs>
+        <w:ind w:left="2160" w:hanging="360"/>
+      </w:pPr>
+      <w:rPr>
+        <w:rFonts w:ascii="Wingdings" w:hAnsi="Wingdings" w:hint="default"/>
+        <w:sz w:val="20"/>
+      </w:rPr>
+    </w:lvl>
+    <w:lvl w:ilvl="3" w:tentative="1">
+      <w:start w:val="1"/>
+      <w:numFmt w:val="bullet"/>
+      <w:lvlText w:val=""/>
+      <w:lvlJc w:val="left"/>
+      <w:pPr>
+        <w:tabs>
+          <w:tab w:val="num" w:pos="2880"/>
+        </w:tabs>
+        <w:ind w:left="2880" w:hanging="360"/>
+      </w:pPr>
+      <w:rPr>
+        <w:rFonts w:ascii="Wingdings" w:hAnsi="Wingdings" w:hint="default"/>
+        <w:sz w:val="20"/>
+      </w:rPr>
+    </w:lvl>
+    <w:lvl w:ilvl="4" w:tentative="1">
+      <w:start w:val="1"/>
+      <w:numFmt w:val="bullet"/>
+      <w:lvlText w:val=""/>
+      <w:lvlJc w:val="left"/>
+      <w:pPr>
+        <w:tabs>
+          <w:tab w:val="num" w:pos="3600"/>
+        </w:tabs>
+        <w:ind w:left="3600" w:hanging="360"/>
+      </w:pPr>
+      <w:rPr>
+        <w:rFonts w:ascii="Wingdings" w:hAnsi="Wingdings" w:hint="default"/>
+        <w:sz w:val="20"/>
+      </w:rPr>
+    </w:lvl>
+    <w:lvl w:ilvl="5" w:tentative="1">
+      <w:start w:val="1"/>
+      <w:numFmt w:val="bullet"/>
+      <w:lvlText w:val=""/>
+      <w:lvlJc w:val="left"/>
+      <w:pPr>
+        <w:tabs>
+          <w:tab w:val="num" w:pos="4320"/>
+        </w:tabs>
+        <w:ind w:left="4320" w:hanging="360"/>
+      </w:pPr>
+      <w:rPr>
+        <w:rFonts w:ascii="Wingdings" w:hAnsi="Wingdings" w:hint="default"/>
+        <w:sz w:val="20"/>
+      </w:rPr>
+    </w:lvl>
+    <w:lvl w:ilvl="6" w:tentative="1">
+      <w:start w:val="1"/>
+      <w:numFmt w:val="bullet"/>
+      <w:lvlText w:val=""/>
+      <w:lvlJc w:val="left"/>
+      <w:pPr>
+        <w:tabs>
+          <w:tab w:val="num" w:pos="5040"/>
+        </w:tabs>
+        <w:ind w:left="5040" w:hanging="360"/>
+      </w:pPr>
+      <w:rPr>
+        <w:rFonts w:ascii="Wingdings" w:hAnsi="Wingdings" w:hint="default"/>
+        <w:sz w:val="20"/>
+      </w:rPr>
+    </w:lvl>
+    <w:lvl w:ilvl="7" w:tentative="1">
+      <w:start w:val="1"/>
+      <w:numFmt w:val="bullet"/>
+      <w:lvlText w:val=""/>
+      <w:lvlJc w:val="left"/>
+      <w:pPr>
+        <w:tabs>
+          <w:tab w:val="num" w:pos="5760"/>
+        </w:tabs>
+        <w:ind w:left="5760" w:hanging="360"/>
+      </w:pPr>
+      <w:rPr>
+        <w:rFonts w:ascii="Wingdings" w:hAnsi="Wingdings" w:hint="default"/>
+        <w:sz w:val="20"/>
+      </w:rPr>
+    </w:lvl>
+    <w:lvl w:ilvl="8" w:tentative="1">
+      <w:start w:val="1"/>
+      <w:numFmt w:val="bullet"/>
+      <w:lvlText w:val=""/>
+      <w:lvlJc w:val="left"/>
+      <w:pPr>
+        <w:tabs>
+          <w:tab w:val="num" w:pos="6480"/>
+        </w:tabs>
+        <w:ind w:left="6480" w:hanging="360"/>
+      </w:pPr>
+      <w:rPr>
+        <w:rFonts w:ascii="Wingdings" w:hAnsi="Wingdings" w:hint="default"/>
+        <w:sz w:val="20"/>
+      </w:rPr>
+    </w:lvl>
+  </w:abstractNum>
+  <w:abstractNum w:abstractNumId="6" w15:restartNumberingAfterBreak="0">
+    <w:nsid w:val="36481ECA"/>
+    <w:multiLevelType w:val="multilevel"/>
+    <w:tmpl w:val="6714E1C4"/>
+    <w:lvl w:ilvl="0">
+      <w:start w:val="1"/>
+      <w:numFmt w:val="bullet"/>
+      <w:lvlText w:val=""/>
+      <w:lvlJc w:val="left"/>
+      <w:pPr>
+        <w:tabs>
+          <w:tab w:val="num" w:pos="720"/>
+        </w:tabs>
+        <w:ind w:left="720" w:hanging="360"/>
+      </w:pPr>
+      <w:rPr>
+        <w:rFonts w:ascii="Wingdings" w:hAnsi="Wingdings" w:hint="default"/>
+        <w:sz w:val="20"/>
+      </w:rPr>
+    </w:lvl>
+    <w:lvl w:ilvl="1" w:tentative="1">
+      <w:start w:val="1"/>
+      <w:numFmt w:val="bullet"/>
+      <w:lvlText w:val="o"/>
+      <w:lvlJc w:val="left"/>
+      <w:pPr>
+        <w:tabs>
+          <w:tab w:val="num" w:pos="1440"/>
+        </w:tabs>
+        <w:ind w:left="1440" w:hanging="360"/>
+      </w:pPr>
+      <w:rPr>
+        <w:rFonts w:ascii="Courier New" w:hAnsi="Courier New" w:hint="default"/>
+        <w:sz w:val="20"/>
+      </w:rPr>
+    </w:lvl>
+    <w:lvl w:ilvl="2" w:tentative="1">
+      <w:start w:val="1"/>
+      <w:numFmt w:val="bullet"/>
+      <w:lvlText w:val=""/>
+      <w:lvlJc w:val="left"/>
+      <w:pPr>
+        <w:tabs>
+          <w:tab w:val="num" w:pos="2160"/>
+        </w:tabs>
+        <w:ind w:left="2160" w:hanging="360"/>
+      </w:pPr>
+      <w:rPr>
+        <w:rFonts w:ascii="Wingdings" w:hAnsi="Wingdings" w:hint="default"/>
+        <w:sz w:val="20"/>
+      </w:rPr>
+    </w:lvl>
+    <w:lvl w:ilvl="3" w:tentative="1">
+      <w:start w:val="1"/>
+      <w:numFmt w:val="bullet"/>
+      <w:lvlText w:val=""/>
+      <w:lvlJc w:val="left"/>
+      <w:pPr>
+        <w:tabs>
+          <w:tab w:val="num" w:pos="2880"/>
+        </w:tabs>
+        <w:ind w:left="2880" w:hanging="360"/>
+      </w:pPr>
+      <w:rPr>
+        <w:rFonts w:ascii="Wingdings" w:hAnsi="Wingdings" w:hint="default"/>
+        <w:sz w:val="20"/>
+      </w:rPr>
+    </w:lvl>
+    <w:lvl w:ilvl="4" w:tentative="1">
+      <w:start w:val="1"/>
+      <w:numFmt w:val="bullet"/>
+      <w:lvlText w:val=""/>
+      <w:lvlJc w:val="left"/>
+      <w:pPr>
+        <w:tabs>
+          <w:tab w:val="num" w:pos="3600"/>
+        </w:tabs>
+        <w:ind w:left="3600" w:hanging="360"/>
+      </w:pPr>
+      <w:rPr>
+        <w:rFonts w:ascii="Wingdings" w:hAnsi="Wingdings" w:hint="default"/>
+        <w:sz w:val="20"/>
+      </w:rPr>
+    </w:lvl>
+    <w:lvl w:ilvl="5" w:tentative="1">
+      <w:start w:val="1"/>
+      <w:numFmt w:val="bullet"/>
+      <w:lvlText w:val=""/>
+      <w:lvlJc w:val="left"/>
+      <w:pPr>
+        <w:tabs>
+          <w:tab w:val="num" w:pos="4320"/>
+        </w:tabs>
+        <w:ind w:left="4320" w:hanging="360"/>
+      </w:pPr>
+      <w:rPr>
+        <w:rFonts w:ascii="Wingdings" w:hAnsi="Wingdings" w:hint="default"/>
+        <w:sz w:val="20"/>
+      </w:rPr>
+    </w:lvl>
+    <w:lvl w:ilvl="6" w:tentative="1">
+      <w:start w:val="1"/>
+      <w:numFmt w:val="bullet"/>
+      <w:lvlText w:val=""/>
+      <w:lvlJc w:val="left"/>
+      <w:pPr>
+        <w:tabs>
+          <w:tab w:val="num" w:pos="5040"/>
+        </w:tabs>
+        <w:ind w:left="5040" w:hanging="360"/>
+      </w:pPr>
+      <w:rPr>
+        <w:rFonts w:ascii="Wingdings" w:hAnsi="Wingdings" w:hint="default"/>
+        <w:sz w:val="20"/>
+      </w:rPr>
+    </w:lvl>
+    <w:lvl w:ilvl="7" w:tentative="1">
+      <w:start w:val="1"/>
+      <w:numFmt w:val="bullet"/>
+      <w:lvlText w:val=""/>
+      <w:lvlJc w:val="left"/>
+      <w:pPr>
+        <w:tabs>
+          <w:tab w:val="num" w:pos="5760"/>
+        </w:tabs>
+        <w:ind w:left="5760" w:hanging="360"/>
+      </w:pPr>
+      <w:rPr>
+        <w:rFonts w:ascii="Wingdings" w:hAnsi="Wingdings" w:hint="default"/>
+        <w:sz w:val="20"/>
+      </w:rPr>
+    </w:lvl>
+    <w:lvl w:ilvl="8" w:tentative="1">
+      <w:start w:val="1"/>
+      <w:numFmt w:val="bullet"/>
+      <w:lvlText w:val=""/>
+      <w:lvlJc w:val="left"/>
+      <w:pPr>
+        <w:tabs>
+          <w:tab w:val="num" w:pos="6480"/>
+        </w:tabs>
+        <w:ind w:left="6480" w:hanging="360"/>
+      </w:pPr>
+      <w:rPr>
+        <w:rFonts w:ascii="Wingdings" w:hAnsi="Wingdings" w:hint="default"/>
+        <w:sz w:val="20"/>
+      </w:rPr>
+    </w:lvl>
+  </w:abstractNum>
+  <w:abstractNum w:abstractNumId="7" w15:restartNumberingAfterBreak="0">
+    <w:nsid w:val="40D60E8E"/>
+    <w:multiLevelType w:val="multilevel"/>
+    <w:tmpl w:val="42062AE6"/>
+    <w:lvl w:ilvl="0">
+      <w:start w:val="1"/>
+      <w:numFmt w:val="bullet"/>
+      <w:lvlText w:val=""/>
+      <w:lvlJc w:val="left"/>
+      <w:pPr>
+        <w:tabs>
+          <w:tab w:val="num" w:pos="720"/>
+        </w:tabs>
+        <w:ind w:left="720" w:hanging="360"/>
+      </w:pPr>
+      <w:rPr>
+        <w:rFonts w:ascii="Symbol" w:hAnsi="Symbol" w:hint="default"/>
+        <w:sz w:val="20"/>
+      </w:rPr>
+    </w:lvl>
+    <w:lvl w:ilvl="1" w:tentative="1">
+      <w:start w:val="1"/>
+      <w:numFmt w:val="bullet"/>
+      <w:lvlText w:val="o"/>
+      <w:lvlJc w:val="left"/>
+      <w:pPr>
+        <w:tabs>
+          <w:tab w:val="num" w:pos="1440"/>
+        </w:tabs>
+        <w:ind w:left="1440" w:hanging="360"/>
+      </w:pPr>
+      <w:rPr>
+        <w:rFonts w:ascii="Courier New" w:hAnsi="Courier New" w:hint="default"/>
+        <w:sz w:val="20"/>
+      </w:rPr>
+    </w:lvl>
+    <w:lvl w:ilvl="2" w:tentative="1">
+      <w:start w:val="1"/>
+      <w:numFmt w:val="bullet"/>
+      <w:lvlText w:val=""/>
+      <w:lvlJc w:val="left"/>
+      <w:pPr>
+        <w:tabs>
+          <w:tab w:val="num" w:pos="2160"/>
+        </w:tabs>
+        <w:ind w:left="2160" w:hanging="360"/>
+      </w:pPr>
+      <w:rPr>
+        <w:rFonts w:ascii="Wingdings" w:hAnsi="Wingdings" w:hint="default"/>
+        <w:sz w:val="20"/>
+      </w:rPr>
+    </w:lvl>
+    <w:lvl w:ilvl="3" w:tentative="1">
+      <w:start w:val="1"/>
+      <w:numFmt w:val="bullet"/>
+      <w:lvlText w:val=""/>
+      <w:lvlJc w:val="left"/>
+      <w:pPr>
+        <w:tabs>
+          <w:tab w:val="num" w:pos="2880"/>
+        </w:tabs>
+        <w:ind w:left="2880" w:hanging="360"/>
+      </w:pPr>
+      <w:rPr>
+        <w:rFonts w:ascii="Wingdings" w:hAnsi="Wingdings" w:hint="default"/>
+        <w:sz w:val="20"/>
+      </w:rPr>
+    </w:lvl>
+    <w:lvl w:ilvl="4" w:tentative="1">
+      <w:start w:val="1"/>
+      <w:numFmt w:val="bullet"/>
+      <w:lvlText w:val=""/>
+      <w:lvlJc w:val="left"/>
+      <w:pPr>
+        <w:tabs>
+          <w:tab w:val="num" w:pos="3600"/>
+        </w:tabs>
+        <w:ind w:left="3600" w:hanging="360"/>
+      </w:pPr>
+      <w:rPr>
+        <w:rFonts w:ascii="Wingdings" w:hAnsi="Wingdings" w:hint="default"/>
+        <w:sz w:val="20"/>
+      </w:rPr>
+    </w:lvl>
+    <w:lvl w:ilvl="5" w:tentative="1">
+      <w:start w:val="1"/>
+      <w:numFmt w:val="bullet"/>
+      <w:lvlText w:val=""/>
+      <w:lvlJc w:val="left"/>
+      <w:pPr>
+        <w:tabs>
+          <w:tab w:val="num" w:pos="4320"/>
+        </w:tabs>
+        <w:ind w:left="4320" w:hanging="360"/>
+      </w:pPr>
+      <w:rPr>
+        <w:rFonts w:ascii="Wingdings" w:hAnsi="Wingdings" w:hint="default"/>
+        <w:sz w:val="20"/>
+      </w:rPr>
+    </w:lvl>
+    <w:lvl w:ilvl="6" w:tentative="1">
+      <w:start w:val="1"/>
+      <w:numFmt w:val="bullet"/>
+      <w:lvlText w:val=""/>
+      <w:lvlJc w:val="left"/>
+      <w:pPr>
+        <w:tabs>
+          <w:tab w:val="num" w:pos="5040"/>
+        </w:tabs>
+        <w:ind w:left="5040" w:hanging="360"/>
+      </w:pPr>
+      <w:rPr>
+        <w:rFonts w:ascii="Wingdings" w:hAnsi="Wingdings" w:hint="default"/>
+        <w:sz w:val="20"/>
+      </w:rPr>
+    </w:lvl>
+    <w:lvl w:ilvl="7" w:tentative="1">
+      <w:start w:val="1"/>
+      <w:numFmt w:val="bullet"/>
+      <w:lvlText w:val=""/>
+      <w:lvlJc w:val="left"/>
+      <w:pPr>
+        <w:tabs>
+          <w:tab w:val="num" w:pos="5760"/>
+        </w:tabs>
+        <w:ind w:left="5760" w:hanging="360"/>
+      </w:pPr>
+      <w:rPr>
+        <w:rFonts w:ascii="Wingdings" w:hAnsi="Wingdings" w:hint="default"/>
+        <w:sz w:val="20"/>
+      </w:rPr>
+    </w:lvl>
+    <w:lvl w:ilvl="8" w:tentative="1">
+      <w:start w:val="1"/>
+      <w:numFmt w:val="bullet"/>
+      <w:lvlText w:val=""/>
+      <w:lvlJc w:val="left"/>
+      <w:pPr>
+        <w:tabs>
+          <w:tab w:val="num" w:pos="6480"/>
+        </w:tabs>
+        <w:ind w:left="6480" w:hanging="360"/>
+      </w:pPr>
+      <w:rPr>
+        <w:rFonts w:ascii="Wingdings" w:hAnsi="Wingdings" w:hint="default"/>
+        <w:sz w:val="20"/>
+      </w:rPr>
+    </w:lvl>
+  </w:abstractNum>
+  <w:abstractNum w:abstractNumId="8" w15:restartNumberingAfterBreak="0">
+    <w:nsid w:val="5192165A"/>
+    <w:multiLevelType w:val="multilevel"/>
+    <w:tmpl w:val="C7CA239E"/>
+    <w:lvl w:ilvl="0">
+      <w:start w:val="1"/>
+      <w:numFmt w:val="bullet"/>
+      <w:lvlText w:val=""/>
+      <w:lvlJc w:val="left"/>
+      <w:pPr>
+        <w:tabs>
+          <w:tab w:val="num" w:pos="720"/>
+        </w:tabs>
+        <w:ind w:left="720" w:hanging="360"/>
+      </w:pPr>
+      <w:rPr>
+        <w:rFonts w:ascii="Wingdings" w:hAnsi="Wingdings" w:hint="default"/>
+        <w:sz w:val="20"/>
+      </w:rPr>
+    </w:lvl>
+    <w:lvl w:ilvl="1" w:tentative="1">
+      <w:start w:val="1"/>
+      <w:numFmt w:val="bullet"/>
+      <w:lvlText w:val="o"/>
+      <w:lvlJc w:val="left"/>
+      <w:pPr>
+        <w:tabs>
+          <w:tab w:val="num" w:pos="1440"/>
+        </w:tabs>
+        <w:ind w:left="1440" w:hanging="360"/>
+      </w:pPr>
+      <w:rPr>
+        <w:rFonts w:ascii="Courier New" w:hAnsi="Courier New" w:hint="default"/>
+        <w:sz w:val="20"/>
+      </w:rPr>
+    </w:lvl>
+    <w:lvl w:ilvl="2" w:tentative="1">
+      <w:start w:val="1"/>
+      <w:numFmt w:val="bullet"/>
+      <w:lvlText w:val=""/>
+      <w:lvlJc w:val="left"/>
+      <w:pPr>
+        <w:tabs>
+          <w:tab w:val="num" w:pos="2160"/>
+        </w:tabs>
+        <w:ind w:left="2160" w:hanging="360"/>
+      </w:pPr>
+      <w:rPr>
+        <w:rFonts w:ascii="Wingdings" w:hAnsi="Wingdings" w:hint="default"/>
+        <w:sz w:val="20"/>
+      </w:rPr>
+    </w:lvl>
+    <w:lvl w:ilvl="3" w:tentative="1">
+      <w:start w:val="1"/>
+      <w:numFmt w:val="bullet"/>
+      <w:lvlText w:val=""/>
+      <w:lvlJc w:val="left"/>
+      <w:pPr>
+        <w:tabs>
+          <w:tab w:val="num" w:pos="2880"/>
+        </w:tabs>
+        <w:ind w:left="2880" w:hanging="360"/>
+      </w:pPr>
+      <w:rPr>
+        <w:rFonts w:ascii="Wingdings" w:hAnsi="Wingdings" w:hint="default"/>
+        <w:sz w:val="20"/>
+      </w:rPr>
+    </w:lvl>
+    <w:lvl w:ilvl="4" w:tentative="1">
+      <w:start w:val="1"/>
+      <w:numFmt w:val="bullet"/>
+      <w:lvlText w:val=""/>
+      <w:lvlJc w:val="left"/>
+      <w:pPr>
+        <w:tabs>
+          <w:tab w:val="num" w:pos="3600"/>
+        </w:tabs>
+        <w:ind w:left="3600" w:hanging="360"/>
+      </w:pPr>
+      <w:rPr>
+        <w:rFonts w:ascii="Wingdings" w:hAnsi="Wingdings" w:hint="default"/>
+        <w:sz w:val="20"/>
+      </w:rPr>
+    </w:lvl>
+    <w:lvl w:ilvl="5" w:tentative="1">
+      <w:start w:val="1"/>
+      <w:numFmt w:val="bullet"/>
+      <w:lvlText w:val=""/>
+      <w:lvlJc w:val="left"/>
+      <w:pPr>
+        <w:tabs>
+          <w:tab w:val="num" w:pos="4320"/>
+        </w:tabs>
+        <w:ind w:left="4320" w:hanging="360"/>
+      </w:pPr>
+      <w:rPr>
+        <w:rFonts w:ascii="Wingdings" w:hAnsi="Wingdings" w:hint="default"/>
+        <w:sz w:val="20"/>
+      </w:rPr>
+    </w:lvl>
+    <w:lvl w:ilvl="6" w:tentative="1">
+      <w:start w:val="1"/>
+      <w:numFmt w:val="bullet"/>
+      <w:lvlText w:val=""/>
+      <w:lvlJc w:val="left"/>
+      <w:pPr>
+        <w:tabs>
+          <w:tab w:val="num" w:pos="5040"/>
+        </w:tabs>
+        <w:ind w:left="5040" w:hanging="360"/>
+      </w:pPr>
+      <w:rPr>
+        <w:rFonts w:ascii="Wingdings" w:hAnsi="Wingdings" w:hint="default"/>
+        <w:sz w:val="20"/>
+      </w:rPr>
+    </w:lvl>
+    <w:lvl w:ilvl="7" w:tentative="1">
+      <w:start w:val="1"/>
+      <w:numFmt w:val="bullet"/>
+      <w:lvlText w:val=""/>
+      <w:lvlJc w:val="left"/>
+      <w:pPr>
+        <w:tabs>
+          <w:tab w:val="num" w:pos="5760"/>
+        </w:tabs>
+        <w:ind w:left="5760" w:hanging="360"/>
+      </w:pPr>
+      <w:rPr>
+        <w:rFonts w:ascii="Wingdings" w:hAnsi="Wingdings" w:hint="default"/>
+        <w:sz w:val="20"/>
+      </w:rPr>
+    </w:lvl>
+    <w:lvl w:ilvl="8" w:tentative="1">
+      <w:start w:val="1"/>
+      <w:numFmt w:val="bullet"/>
+      <w:lvlText w:val=""/>
+      <w:lvlJc w:val="left"/>
+      <w:pPr>
+        <w:tabs>
+          <w:tab w:val="num" w:pos="6480"/>
+        </w:tabs>
+        <w:ind w:left="6480" w:hanging="360"/>
+      </w:pPr>
+      <w:rPr>
+        <w:rFonts w:ascii="Wingdings" w:hAnsi="Wingdings" w:hint="default"/>
+        <w:sz w:val="20"/>
+      </w:rPr>
+    </w:lvl>
+  </w:abstractNum>
+  <w:abstractNum w:abstractNumId="9" w15:restartNumberingAfterBreak="0">
+    <w:nsid w:val="6BDD3AFB"/>
+    <w:multiLevelType w:val="multilevel"/>
+    <w:tmpl w:val="BD84FA76"/>
+    <w:lvl w:ilvl="0">
+      <w:start w:val="1"/>
+      <w:numFmt w:val="bullet"/>
+      <w:lvlText w:val=""/>
+      <w:lvlJc w:val="left"/>
+      <w:pPr>
+        <w:tabs>
+          <w:tab w:val="num" w:pos="720"/>
+        </w:tabs>
+        <w:ind w:left="720" w:hanging="360"/>
+      </w:pPr>
+      <w:rPr>
+        <w:rFonts w:ascii="Symbol" w:hAnsi="Symbol" w:hint="default"/>
+        <w:sz w:val="20"/>
+      </w:rPr>
+    </w:lvl>
+    <w:lvl w:ilvl="1" w:tentative="1">
+      <w:start w:val="1"/>
+      <w:numFmt w:val="bullet"/>
+      <w:lvlText w:val="o"/>
+      <w:lvlJc w:val="left"/>
+      <w:pPr>
+        <w:tabs>
+          <w:tab w:val="num" w:pos="1440"/>
+        </w:tabs>
+        <w:ind w:left="1440" w:hanging="360"/>
+      </w:pPr>
+      <w:rPr>
+        <w:rFonts w:ascii="Courier New" w:hAnsi="Courier New" w:hint="default"/>
+        <w:sz w:val="20"/>
+      </w:rPr>
+    </w:lvl>
+    <w:lvl w:ilvl="2" w:tentative="1">
+      <w:start w:val="1"/>
+      <w:numFmt w:val="bullet"/>
+      <w:lvlText w:val=""/>
+      <w:lvlJc w:val="left"/>
+      <w:pPr>
+        <w:tabs>
+          <w:tab w:val="num" w:pos="2160"/>
+        </w:tabs>
+        <w:ind w:left="2160" w:hanging="360"/>
+      </w:pPr>
+      <w:rPr>
+        <w:rFonts w:ascii="Wingdings" w:hAnsi="Wingdings" w:hint="default"/>
+        <w:sz w:val="20"/>
+      </w:rPr>
+    </w:lvl>
+    <w:lvl w:ilvl="3" w:tentative="1">
+      <w:start w:val="1"/>
+      <w:numFmt w:val="bullet"/>
+      <w:lvlText w:val=""/>
+      <w:lvlJc w:val="left"/>
+      <w:pPr>
+        <w:tabs>
+          <w:tab w:val="num" w:pos="2880"/>
+        </w:tabs>
+        <w:ind w:left="2880" w:hanging="360"/>
+      </w:pPr>
+      <w:rPr>
+        <w:rFonts w:ascii="Wingdings" w:hAnsi="Wingdings" w:hint="default"/>
+        <w:sz w:val="20"/>
+      </w:rPr>
+    </w:lvl>
+    <w:lvl w:ilvl="4" w:tentative="1">
+      <w:start w:val="1"/>
+      <w:numFmt w:val="bullet"/>
+      <w:lvlText w:val=""/>
+      <w:lvlJc w:val="left"/>
+      <w:pPr>
+        <w:tabs>
+          <w:tab w:val="num" w:pos="3600"/>
+        </w:tabs>
+        <w:ind w:left="3600" w:hanging="360"/>
+      </w:pPr>
+      <w:rPr>
+        <w:rFonts w:ascii="Wingdings" w:hAnsi="Wingdings" w:hint="default"/>
+        <w:sz w:val="20"/>
+      </w:rPr>
+    </w:lvl>
+    <w:lvl w:ilvl="5" w:tentative="1">
+      <w:start w:val="1"/>
+      <w:numFmt w:val="bullet"/>
+      <w:lvlText w:val=""/>
+      <w:lvlJc w:val="left"/>
+      <w:pPr>
+        <w:tabs>
+          <w:tab w:val="num" w:pos="4320"/>
+        </w:tabs>
+        <w:ind w:left="4320" w:hanging="360"/>
+      </w:pPr>
+      <w:rPr>
+        <w:rFonts w:ascii="Wingdings" w:hAnsi="Wingdings" w:hint="default"/>
+        <w:sz w:val="20"/>
+      </w:rPr>
+    </w:lvl>
+    <w:lvl w:ilvl="6" w:tentative="1">
+      <w:start w:val="1"/>
+      <w:numFmt w:val="bullet"/>
+      <w:lvlText w:val=""/>
+      <w:lvlJc w:val="left"/>
+      <w:pPr>
+        <w:tabs>
+          <w:tab w:val="num" w:pos="5040"/>
+        </w:tabs>
+        <w:ind w:left="5040" w:hanging="360"/>
+      </w:pPr>
+      <w:rPr>
+        <w:rFonts w:ascii="Wingdings" w:hAnsi="Wingdings" w:hint="default"/>
+        <w:sz w:val="20"/>
+      </w:rPr>
+    </w:lvl>
+    <w:lvl w:ilvl="7" w:tentative="1">
+      <w:start w:val="1"/>
+      <w:numFmt w:val="bullet"/>
+      <w:lvlText w:val=""/>
+      <w:lvlJc w:val="left"/>
+      <w:pPr>
+        <w:tabs>
+          <w:tab w:val="num" w:pos="5760"/>
+        </w:tabs>
+        <w:ind w:left="5760" w:hanging="360"/>
+      </w:pPr>
+      <w:rPr>
+        <w:rFonts w:ascii="Wingdings" w:hAnsi="Wingdings" w:hint="default"/>
+        <w:sz w:val="20"/>
+      </w:rPr>
+    </w:lvl>
+    <w:lvl w:ilvl="8" w:tentative="1">
+      <w:start w:val="1"/>
+      <w:numFmt w:val="bullet"/>
+      <w:lvlText w:val=""/>
+      <w:lvlJc w:val="left"/>
+      <w:pPr>
+        <w:tabs>
+          <w:tab w:val="num" w:pos="6480"/>
+        </w:tabs>
+        <w:ind w:left="6480" w:hanging="360"/>
+      </w:pPr>
+      <w:rPr>
+        <w:rFonts w:ascii="Wingdings" w:hAnsi="Wingdings" w:hint="default"/>
+        <w:sz w:val="20"/>
+      </w:rPr>
+    </w:lvl>
+  </w:abstractNum>
+  <w:abstractNum w:abstractNumId="10" w15:restartNumberingAfterBreak="0">
+    <w:nsid w:val="71E53067"/>
+    <w:multiLevelType w:val="multilevel"/>
+    <w:tmpl w:val="263046D4"/>
+    <w:lvl w:ilvl="0">
+      <w:start w:val="1"/>
+      <w:numFmt w:val="bullet"/>
+      <w:lvlText w:val=""/>
+      <w:lvlJc w:val="left"/>
+      <w:pPr>
+        <w:tabs>
+          <w:tab w:val="num" w:pos="720"/>
+        </w:tabs>
+        <w:ind w:left="720" w:hanging="360"/>
+      </w:pPr>
+      <w:rPr>
+        <w:rFonts w:ascii="Symbol" w:hAnsi="Symbol" w:hint="default"/>
+        <w:sz w:val="20"/>
+      </w:rPr>
+    </w:lvl>
+    <w:lvl w:ilvl="1" w:tentative="1">
+      <w:start w:val="1"/>
+      <w:numFmt w:val="bullet"/>
+      <w:lvlText w:val="o"/>
+      <w:lvlJc w:val="left"/>
+      <w:pPr>
+        <w:tabs>
+          <w:tab w:val="num" w:pos="1440"/>
+        </w:tabs>
+        <w:ind w:left="1440" w:hanging="360"/>
+      </w:pPr>
+      <w:rPr>
+        <w:rFonts w:ascii="Courier New" w:hAnsi="Courier New" w:hint="default"/>
+        <w:sz w:val="20"/>
+      </w:rPr>
+    </w:lvl>
+    <w:lvl w:ilvl="2" w:tentative="1">
+      <w:start w:val="1"/>
+      <w:numFmt w:val="bullet"/>
+      <w:lvlText w:val=""/>
+      <w:lvlJc w:val="left"/>
+      <w:pPr>
+        <w:tabs>
+          <w:tab w:val="num" w:pos="2160"/>
+        </w:tabs>
+        <w:ind w:left="2160" w:hanging="360"/>
+      </w:pPr>
+      <w:rPr>
+        <w:rFonts w:ascii="Wingdings" w:hAnsi="Wingdings" w:hint="default"/>
+        <w:sz w:val="20"/>
+      </w:rPr>
+    </w:lvl>
+    <w:lvl w:ilvl="3" w:tentative="1">
+      <w:start w:val="1"/>
+      <w:numFmt w:val="bullet"/>
+      <w:lvlText w:val=""/>
+      <w:lvlJc w:val="left"/>
+      <w:pPr>
+        <w:tabs>
+          <w:tab w:val="num" w:pos="2880"/>
+        </w:tabs>
+        <w:ind w:left="2880" w:hanging="360"/>
+      </w:pPr>
+      <w:rPr>
+        <w:rFonts w:ascii="Wingdings" w:hAnsi="Wingdings" w:hint="default"/>
+        <w:sz w:val="20"/>
+      </w:rPr>
+    </w:lvl>
+    <w:lvl w:ilvl="4" w:tentative="1">
+      <w:start w:val="1"/>
+      <w:numFmt w:val="bullet"/>
+      <w:lvlText w:val=""/>
+      <w:lvlJc w:val="left"/>
+      <w:pPr>
+        <w:tabs>
+          <w:tab w:val="num" w:pos="3600"/>
+        </w:tabs>
+        <w:ind w:left="3600" w:hanging="360"/>
+      </w:pPr>
+      <w:rPr>
+        <w:rFonts w:ascii="Wingdings" w:hAnsi="Wingdings" w:hint="default"/>
+        <w:sz w:val="20"/>
+      </w:rPr>
+    </w:lvl>
+    <w:lvl w:ilvl="5" w:tentative="1">
+      <w:start w:val="1"/>
+      <w:numFmt w:val="bullet"/>
+      <w:lvlText w:val=""/>
+      <w:lvlJc w:val="left"/>
+      <w:pPr>
+        <w:tabs>
+          <w:tab w:val="num" w:pos="4320"/>
+        </w:tabs>
+        <w:ind w:left="4320" w:hanging="360"/>
+      </w:pPr>
+      <w:rPr>
+        <w:rFonts w:ascii="Wingdings" w:hAnsi="Wingdings" w:hint="default"/>
+        <w:sz w:val="20"/>
+      </w:rPr>
+    </w:lvl>
+    <w:lvl w:ilvl="6" w:tentative="1">
+      <w:start w:val="1"/>
+      <w:numFmt w:val="bullet"/>
+      <w:lvlText w:val=""/>
+      <w:lvlJc w:val="left"/>
+      <w:pPr>
+        <w:tabs>
+          <w:tab w:val="num" w:pos="5040"/>
+        </w:tabs>
+        <w:ind w:left="5040" w:hanging="360"/>
+      </w:pPr>
+      <w:rPr>
+        <w:rFonts w:ascii="Wingdings" w:hAnsi="Wingdings" w:hint="default"/>
+        <w:sz w:val="20"/>
+      </w:rPr>
+    </w:lvl>
+    <w:lvl w:ilvl="7" w:tentative="1">
+      <w:start w:val="1"/>
+      <w:numFmt w:val="bullet"/>
+      <w:lvlText w:val=""/>
+      <w:lvlJc w:val="left"/>
+      <w:pPr>
+        <w:tabs>
+          <w:tab w:val="num" w:pos="5760"/>
+        </w:tabs>
+        <w:ind w:left="5760" w:hanging="360"/>
+      </w:pPr>
+      <w:rPr>
+        <w:rFonts w:ascii="Wingdings" w:hAnsi="Wingdings" w:hint="default"/>
+        <w:sz w:val="20"/>
+      </w:rPr>
+    </w:lvl>
+    <w:lvl w:ilvl="8" w:tentative="1">
+      <w:start w:val="1"/>
+      <w:numFmt w:val="bullet"/>
+      <w:lvlText w:val=""/>
+      <w:lvlJc w:val="left"/>
+      <w:pPr>
+        <w:tabs>
+          <w:tab w:val="num" w:pos="6480"/>
+        </w:tabs>
+        <w:ind w:left="6480" w:hanging="360"/>
+      </w:pPr>
+      <w:rPr>
+        <w:rFonts w:ascii="Wingdings" w:hAnsi="Wingdings" w:hint="default"/>
+        <w:sz w:val="20"/>
+      </w:rPr>
+    </w:lvl>
+  </w:abstractNum>
+  <w:abstractNum w:abstractNumId="11" w15:restartNumberingAfterBreak="0">
+    <w:nsid w:val="749674B3"/>
+    <w:multiLevelType w:val="multilevel"/>
+    <w:tmpl w:val="7A964B26"/>
+    <w:lvl w:ilvl="0">
+      <w:start w:val="1"/>
+      <w:numFmt w:val="bullet"/>
+      <w:lvlText w:val=""/>
+      <w:lvlJc w:val="left"/>
+      <w:pPr>
+        <w:tabs>
+          <w:tab w:val="num" w:pos="720"/>
+        </w:tabs>
+        <w:ind w:left="720" w:hanging="360"/>
+      </w:pPr>
+      <w:rPr>
+        <w:rFonts w:ascii="Symbol" w:hAnsi="Symbol" w:hint="default"/>
+        <w:sz w:val="20"/>
+      </w:rPr>
+    </w:lvl>
+    <w:lvl w:ilvl="1">
+      <w:start w:val="1"/>
+      <w:numFmt w:val="bullet"/>
+      <w:lvlText w:val="o"/>
+      <w:lvlJc w:val="left"/>
+      <w:pPr>
+        <w:tabs>
+          <w:tab w:val="num" w:pos="1440"/>
+        </w:tabs>
+        <w:ind w:left="1440" w:hanging="360"/>
+      </w:pPr>
+      <w:rPr>
+        <w:rFonts w:ascii="Courier New" w:hAnsi="Courier New" w:hint="default"/>
+        <w:sz w:val="20"/>
+      </w:rPr>
+    </w:lvl>
+    <w:lvl w:ilvl="2" w:tentative="1">
+      <w:start w:val="1"/>
+      <w:numFmt w:val="bullet"/>
+      <w:lvlText w:val=""/>
+      <w:lvlJc w:val="left"/>
+      <w:pPr>
+        <w:tabs>
+          <w:tab w:val="num" w:pos="2160"/>
+        </w:tabs>
+        <w:ind w:left="2160" w:hanging="360"/>
+      </w:pPr>
+      <w:rPr>
+        <w:rFonts w:ascii="Wingdings" w:hAnsi="Wingdings" w:hint="default"/>
+        <w:sz w:val="20"/>
+      </w:rPr>
+    </w:lvl>
+    <w:lvl w:ilvl="3" w:tentative="1">
+      <w:start w:val="1"/>
+      <w:numFmt w:val="bullet"/>
+      <w:lvlText w:val=""/>
+      <w:lvlJc w:val="left"/>
+      <w:pPr>
+        <w:tabs>
+          <w:tab w:val="num" w:pos="2880"/>
+        </w:tabs>
+        <w:ind w:left="2880" w:hanging="360"/>
+      </w:pPr>
+      <w:rPr>
+        <w:rFonts w:ascii="Wingdings" w:hAnsi="Wingdings" w:hint="default"/>
+        <w:sz w:val="20"/>
+      </w:rPr>
+    </w:lvl>
+    <w:lvl w:ilvl="4" w:tentative="1">
+      <w:start w:val="1"/>
+      <w:numFmt w:val="bullet"/>
+      <w:lvlText w:val=""/>
+      <w:lvlJc w:val="left"/>
+      <w:pPr>
+        <w:tabs>
+          <w:tab w:val="num" w:pos="3600"/>
+        </w:tabs>
+        <w:ind w:left="3600" w:hanging="360"/>
+      </w:pPr>
+      <w:rPr>
+        <w:rFonts w:ascii="Wingdings" w:hAnsi="Wingdings" w:hint="default"/>
+        <w:sz w:val="20"/>
+      </w:rPr>
+    </w:lvl>
+    <w:lvl w:ilvl="5" w:tentative="1">
+      <w:start w:val="1"/>
+      <w:numFmt w:val="bullet"/>
+      <w:lvlText w:val=""/>
+      <w:lvlJc w:val="left"/>
+      <w:pPr>
+        <w:tabs>
+          <w:tab w:val="num" w:pos="4320"/>
+        </w:tabs>
+        <w:ind w:left="4320" w:hanging="360"/>
+      </w:pPr>
+      <w:rPr>
+        <w:rFonts w:ascii="Wingdings" w:hAnsi="Wingdings" w:hint="default"/>
+        <w:sz w:val="20"/>
+      </w:rPr>
+    </w:lvl>
+    <w:lvl w:ilvl="6" w:tentative="1">
+      <w:start w:val="1"/>
+      <w:numFmt w:val="bullet"/>
+      <w:lvlText w:val=""/>
+      <w:lvlJc w:val="left"/>
+      <w:pPr>
+        <w:tabs>
+          <w:tab w:val="num" w:pos="5040"/>
+        </w:tabs>
+        <w:ind w:left="5040" w:hanging="360"/>
+      </w:pPr>
+      <w:rPr>
+        <w:rFonts w:ascii="Wingdings" w:hAnsi="Wingdings" w:hint="default"/>
+        <w:sz w:val="20"/>
+      </w:rPr>
+    </w:lvl>
+    <w:lvl w:ilvl="7" w:tentative="1">
+      <w:start w:val="1"/>
+      <w:numFmt w:val="bullet"/>
+      <w:lvlText w:val=""/>
+      <w:lvlJc w:val="left"/>
+      <w:pPr>
+        <w:tabs>
+          <w:tab w:val="num" w:pos="5760"/>
+        </w:tabs>
+        <w:ind w:left="5760" w:hanging="360"/>
+      </w:pPr>
+      <w:rPr>
+        <w:rFonts w:ascii="Wingdings" w:hAnsi="Wingdings" w:hint="default"/>
+        <w:sz w:val="20"/>
+      </w:rPr>
+    </w:lvl>
+    <w:lvl w:ilvl="8" w:tentative="1">
+      <w:start w:val="1"/>
+      <w:numFmt w:val="bullet"/>
+      <w:lvlText w:val=""/>
+      <w:lvlJc w:val="left"/>
+      <w:pPr>
+        <w:tabs>
+          <w:tab w:val="num" w:pos="6480"/>
+        </w:tabs>
+        <w:ind w:left="6480" w:hanging="360"/>
+      </w:pPr>
+      <w:rPr>
+        <w:rFonts w:ascii="Wingdings" w:hAnsi="Wingdings" w:hint="default"/>
+        <w:sz w:val="20"/>
+      </w:rPr>
+    </w:lvl>
+  </w:abstractNum>
+  <w:abstractNum w:abstractNumId="12" w15:restartNumberingAfterBreak="0">
+    <w:nsid w:val="7F4257C2"/>
+    <w:multiLevelType w:val="multilevel"/>
+    <w:tmpl w:val="04E87D10"/>
+    <w:lvl w:ilvl="0">
+      <w:start w:val="1"/>
+      <w:numFmt w:val="bullet"/>
+      <w:lvlText w:val=""/>
+      <w:lvlJc w:val="left"/>
+      <w:pPr>
+        <w:tabs>
+          <w:tab w:val="num" w:pos="720"/>
+        </w:tabs>
+        <w:ind w:left="720" w:hanging="360"/>
+      </w:pPr>
+      <w:rPr>
+        <w:rFonts w:ascii="Symbol" w:hAnsi="Symbol" w:hint="default"/>
+        <w:sz w:val="20"/>
+      </w:rPr>
+    </w:lvl>
+    <w:lvl w:ilvl="1" w:tentative="1">
+      <w:start w:val="1"/>
+      <w:numFmt w:val="bullet"/>
+      <w:lvlText w:val="o"/>
+      <w:lvlJc w:val="left"/>
+      <w:pPr>
+        <w:tabs>
+          <w:tab w:val="num" w:pos="1440"/>
+        </w:tabs>
+        <w:ind w:left="1440" w:hanging="360"/>
+      </w:pPr>
+      <w:rPr>
+        <w:rFonts w:ascii="Courier New" w:hAnsi="Courier New" w:hint="default"/>
+        <w:sz w:val="20"/>
+      </w:rPr>
+    </w:lvl>
+    <w:lvl w:ilvl="2" w:tentative="1">
+      <w:start w:val="1"/>
+      <w:numFmt w:val="bullet"/>
+      <w:lvlText w:val=""/>
+      <w:lvlJc w:val="left"/>
+      <w:pPr>
+        <w:tabs>
+          <w:tab w:val="num" w:pos="2160"/>
+        </w:tabs>
+        <w:ind w:left="2160" w:hanging="360"/>
+      </w:pPr>
+      <w:rPr>
+        <w:rFonts w:ascii="Wingdings" w:hAnsi="Wingdings" w:hint="default"/>
+        <w:sz w:val="20"/>
+      </w:rPr>
+    </w:lvl>
+    <w:lvl w:ilvl="3" w:tentative="1">
+      <w:start w:val="1"/>
+      <w:numFmt w:val="bullet"/>
+      <w:lvlText w:val=""/>
+      <w:lvlJc w:val="left"/>
+      <w:pPr>
+        <w:tabs>
+          <w:tab w:val="num" w:pos="2880"/>
+        </w:tabs>
+        <w:ind w:left="2880" w:hanging="360"/>
+      </w:pPr>
+      <w:rPr>
+        <w:rFonts w:ascii="Wingdings" w:hAnsi="Wingdings" w:hint="default"/>
+        <w:sz w:val="20"/>
+      </w:rPr>
+    </w:lvl>
+    <w:lvl w:ilvl="4" w:tentative="1">
+      <w:start w:val="1"/>
+      <w:numFmt w:val="bullet"/>
+      <w:lvlText w:val=""/>
+      <w:lvlJc w:val="left"/>
+      <w:pPr>
+        <w:tabs>
+          <w:tab w:val="num" w:pos="3600"/>
+        </w:tabs>
+        <w:ind w:left="3600" w:hanging="360"/>
+      </w:pPr>
+      <w:rPr>
+        <w:rFonts w:ascii="Wingdings" w:hAnsi="Wingdings" w:hint="default"/>
+        <w:sz w:val="20"/>
+      </w:rPr>
+    </w:lvl>
+    <w:lvl w:ilvl="5" w:tentative="1">
+      <w:start w:val="1"/>
+      <w:numFmt w:val="bullet"/>
+      <w:lvlText w:val=""/>
+      <w:lvlJc w:val="left"/>
+      <w:pPr>
+        <w:tabs>
+          <w:tab w:val="num" w:pos="4320"/>
+        </w:tabs>
+        <w:ind w:left="4320" w:hanging="360"/>
+      </w:pPr>
+      <w:rPr>
+        <w:rFonts w:ascii="Wingdings" w:hAnsi="Wingdings" w:hint="default"/>
+        <w:sz w:val="20"/>
+      </w:rPr>
+    </w:lvl>
+    <w:lvl w:ilvl="6" w:tentative="1">
+      <w:start w:val="1"/>
+      <w:numFmt w:val="bullet"/>
+      <w:lvlText w:val=""/>
+      <w:lvlJc w:val="left"/>
+      <w:pPr>
+        <w:tabs>
+          <w:tab w:val="num" w:pos="5040"/>
+        </w:tabs>
+        <w:ind w:left="5040" w:hanging="360"/>
+      </w:pPr>
+      <w:rPr>
+        <w:rFonts w:ascii="Wingdings" w:hAnsi="Wingdings" w:hint="default"/>
+        <w:sz w:val="20"/>
+      </w:rPr>
+    </w:lvl>
+    <w:lvl w:ilvl="7" w:tentative="1">
+      <w:start w:val="1"/>
+      <w:numFmt w:val="bullet"/>
+      <w:lvlText w:val=""/>
+      <w:lvlJc w:val="left"/>
+      <w:pPr>
+        <w:tabs>
+          <w:tab w:val="num" w:pos="5760"/>
+        </w:tabs>
+        <w:ind w:left="5760" w:hanging="360"/>
+      </w:pPr>
+      <w:rPr>
+        <w:rFonts w:ascii="Wingdings" w:hAnsi="Wingdings" w:hint="default"/>
+        <w:sz w:val="20"/>
+      </w:rPr>
+    </w:lvl>
+    <w:lvl w:ilvl="8" w:tentative="1">
+      <w:start w:val="1"/>
+      <w:numFmt w:val="bullet"/>
+      <w:lvlText w:val=""/>
+      <w:lvlJc w:val="left"/>
+      <w:pPr>
+        <w:tabs>
+          <w:tab w:val="num" w:pos="6480"/>
+        </w:tabs>
+        <w:ind w:left="6480" w:hanging="360"/>
+      </w:pPr>
+      <w:rPr>
+        <w:rFonts w:ascii="Wingdings" w:hAnsi="Wingdings" w:hint="default"/>
+        <w:sz w:val="20"/>
       </w:rPr>
     </w:lvl>
   </w:abstractNum>
@@ -458,7 +3160,40 @@
     <w:abstractNumId w:val="0"/>
   </w:num>
   <w:num w:numId="2" w16cid:durableId="1793745298">
+    <w:abstractNumId w:val="3"/>
+  </w:num>
+  <w:num w:numId="3" w16cid:durableId="863982196">
     <w:abstractNumId w:val="1"/>
+  </w:num>
+  <w:num w:numId="4" w16cid:durableId="99879465">
+    <w:abstractNumId w:val="9"/>
+  </w:num>
+  <w:num w:numId="5" w16cid:durableId="676930493">
+    <w:abstractNumId w:val="11"/>
+  </w:num>
+  <w:num w:numId="6" w16cid:durableId="594245552">
+    <w:abstractNumId w:val="7"/>
+  </w:num>
+  <w:num w:numId="7" w16cid:durableId="1235353676">
+    <w:abstractNumId w:val="10"/>
+  </w:num>
+  <w:num w:numId="8" w16cid:durableId="403843554">
+    <w:abstractNumId w:val="4"/>
+  </w:num>
+  <w:num w:numId="9" w16cid:durableId="844396029">
+    <w:abstractNumId w:val="12"/>
+  </w:num>
+  <w:num w:numId="10" w16cid:durableId="394202514">
+    <w:abstractNumId w:val="5"/>
+  </w:num>
+  <w:num w:numId="11" w16cid:durableId="825316303">
+    <w:abstractNumId w:val="8"/>
+  </w:num>
+  <w:num w:numId="12" w16cid:durableId="1717118879">
+    <w:abstractNumId w:val="6"/>
+  </w:num>
+  <w:num w:numId="13" w16cid:durableId="632371031">
+    <w:abstractNumId w:val="2"/>
   </w:num>
 </w:numbering>
 </file>
@@ -914,7 +3649,6 @@
     <w:next w:val="Normal"/>
     <w:link w:val="Heading3Char"/>
     <w:uiPriority w:val="9"/>
-    <w:semiHidden/>
     <w:unhideWhenUsed/>
     <w:qFormat/>
     <w:rsid w:val="00336BAF"/>
@@ -1121,7 +3855,6 @@
     <w:basedOn w:val="DefaultParagraphFont"/>
     <w:link w:val="Heading3"/>
     <w:uiPriority w:val="9"/>
-    <w:semiHidden/>
     <w:rsid w:val="00336BAF"/>
     <w:rPr>
       <w:rFonts w:eastAsiaTheme="majorEastAsia" w:cstheme="majorBidi"/>

</xml_diff>

<commit_message>
player health bar (still need to continue that) and BG music (possibly final music idk)
</commit_message>
<xml_diff>
--- a/help.docx
+++ b/help.docx
@@ -15,7 +15,22 @@
     </w:p>
     <w:p>
       <w:r>
+        <w:t>Left click to aim</w:t>
+      </w:r>
+    </w:p>
+    <w:p>
+      <w:r>
         <w:t>R key to reload</w:t>
+      </w:r>
+    </w:p>
+    <w:p>
+      <w:r>
+        <w:t>Middle mouse wheel to lock off target</w:t>
+      </w:r>
+    </w:p>
+    <w:p>
+      <w:r>
+        <w:t>Mouse wheel up or down to swap between weapon 1 and weapon 2</w:t>
       </w:r>
       <w:r>
         <w:br/>
@@ -104,7 +119,6 @@
     <w:p/>
     <w:p>
       <w:r>
-        <w:lastRenderedPageBreak/>
         <w:br/>
         <w:t>Checklist:</w:t>
       </w:r>
@@ -214,7 +228,20 @@
         <w:t>Sketch a simple level or arena layout</w:t>
       </w:r>
       <w:r>
-        <w:t xml:space="preserve"> (currently a plane)</w:t>
+        <w:t xml:space="preserve"> (currently </w:t>
+      </w:r>
+      <w:proofErr w:type="spellStart"/>
+      <w:proofErr w:type="gramStart"/>
+      <w:r>
+        <w:t>its</w:t>
+      </w:r>
+      <w:proofErr w:type="spellEnd"/>
+      <w:proofErr w:type="gramEnd"/>
+      <w:r>
+        <w:t xml:space="preserve"> just a</w:t>
+      </w:r>
+      <w:r>
+        <w:t xml:space="preserve"> plane)</w:t>
       </w:r>
     </w:p>
     <w:p>
@@ -351,12 +378,38 @@
     <w:p>
       <w:pPr>
         <w:ind w:left="720"/>
+        <w:rPr>
+          <w:rFonts w:ascii="Segoe UI Emoji" w:hAnsi="Segoe UI Emoji" w:cs="Segoe UI Emoji"/>
+        </w:rPr>
+      </w:pPr>
+      <w:r>
+        <w:rPr>
+          <w:rFonts w:ascii="Segoe UI Emoji" w:hAnsi="Segoe UI Emoji" w:cs="Segoe UI Emoji"/>
+        </w:rPr>
+        <w:t>✅</w:t>
+      </w:r>
+      <w:r>
+        <w:rPr>
+          <w:rFonts w:ascii="Segoe UI Emoji" w:hAnsi="Segoe UI Emoji" w:cs="Segoe UI Emoji"/>
+        </w:rPr>
+        <w:t xml:space="preserve"> player health bar</w:t>
+      </w:r>
+    </w:p>
+    <w:p>
+      <w:pPr>
+        <w:ind w:left="720"/>
       </w:pPr>
       <w:r>
         <w:rPr>
           <w:rFonts w:ascii="Segoe UI Emoji" w:hAnsi="Segoe UI Emoji" w:cs="Segoe UI Emoji"/>
         </w:rPr>
         <w:t>❌</w:t>
+      </w:r>
+      <w:r>
+        <w:rPr>
+          <w:rFonts w:ascii="Segoe UI Emoji" w:hAnsi="Segoe UI Emoji" w:cs="Segoe UI Emoji"/>
+        </w:rPr>
+        <w:t xml:space="preserve"> </w:t>
       </w:r>
     </w:p>
     <w:p>
@@ -596,6 +649,7 @@
         <w:rPr>
           <w:rFonts w:ascii="Segoe UI Emoji" w:hAnsi="Segoe UI Emoji" w:cs="Segoe UI Emoji"/>
         </w:rPr>
+        <w:lastRenderedPageBreak/>
         <w:t>✅</w:t>
       </w:r>
       <w:r>
@@ -655,7 +709,6 @@
           <w:b/>
           <w:bCs/>
         </w:rPr>
-        <w:lastRenderedPageBreak/>
         <w:t>🧪</w:t>
       </w:r>
       <w:r>
@@ -882,7 +935,13 @@
         <w:rPr>
           <w:rFonts w:ascii="Segoe UI Emoji" w:hAnsi="Segoe UI Emoji" w:cs="Segoe UI Emoji"/>
         </w:rPr>
-        <w:t>❌</w:t>
+        <w:t>✅</w:t>
+      </w:r>
+      <w:r>
+        <w:rPr>
+          <w:rFonts w:ascii="Segoe UI Emoji" w:hAnsi="Segoe UI Emoji" w:cs="Segoe UI Emoji"/>
+        </w:rPr>
+        <w:t xml:space="preserve"> </w:t>
       </w:r>
       <w:r>
         <w:t>Add background music or ambience</w:t>
@@ -1138,7 +1197,6 @@
     <w:p>
       <w:proofErr w:type="spellStart"/>
       <w:r>
-        <w:lastRenderedPageBreak/>
         <w:t>Mixamo</w:t>
       </w:r>
       <w:proofErr w:type="spellEnd"/>

</xml_diff>

<commit_message>
Popup damage indication/Expanded UI element need to fix lock on
PowerPoint is going to need major updates
</commit_message>
<xml_diff>
--- a/help.docx
+++ b/help.docx
@@ -15,7 +15,10 @@
         </w:numPr>
       </w:pPr>
       <w:r>
-        <w:t>Fix aim assist being stuck (when the enemy is dead, it works as expected)</w:t>
+        <w:t xml:space="preserve">Fix aim assist being stuck </w:t>
+      </w:r>
+      <w:r>
+        <w:t>()</w:t>
       </w:r>
     </w:p>
     <w:p>
@@ -25,9 +28,6 @@
           <w:numId w:val="21"/>
         </w:numPr>
       </w:pPr>
-      <w:r>
-        <w:t>Create a scene – maybe something like an inside shooting range?</w:t>
-      </w:r>
     </w:p>
     <w:p>
       <w:pPr>
@@ -37,7 +37,10 @@
         </w:numPr>
       </w:pPr>
       <w:r>
-        <w:t>Make shooting go in a visible straight line</w:t>
+        <w:t>Create a scene – maybe something like an inside shooting range?</w:t>
+      </w:r>
+      <w:r>
+        <w:t xml:space="preserve"> </w:t>
       </w:r>
     </w:p>
     <w:p>
@@ -48,7 +51,16 @@
         </w:numPr>
       </w:pPr>
       <w:r>
-        <w:t>When enemy is shot at, show damage</w:t>
+        <w:t>Make shooting go in a visible straight line</w:t>
+      </w:r>
+      <w:r>
+        <w:t xml:space="preserve"> </w:t>
+      </w:r>
+      <w:r>
+        <w:rPr>
+          <w:highlight w:val="red"/>
+        </w:rPr>
+        <w:t>(didn’t get help)</w:t>
       </w:r>
     </w:p>
     <w:p>
@@ -59,7 +71,16 @@
         </w:numPr>
       </w:pPr>
       <w:r>
-        <w:t>Fix weapon switch</w:t>
+        <w:t>When enemy is shot at, show damage</w:t>
+      </w:r>
+      <w:r>
+        <w:t xml:space="preserve"> </w:t>
+      </w:r>
+      <w:r>
+        <w:rPr>
+          <w:highlight w:val="green"/>
+        </w:rPr>
+        <w:t>(Done)</w:t>
       </w:r>
     </w:p>
     <w:p>
@@ -70,7 +91,16 @@
         </w:numPr>
       </w:pPr>
       <w:r>
-        <w:t>Fix UI menu not being interactive</w:t>
+        <w:t>Fix weapon switch</w:t>
+      </w:r>
+      <w:r>
+        <w:t xml:space="preserve"> </w:t>
+      </w:r>
+      <w:r>
+        <w:rPr>
+          <w:highlight w:val="green"/>
+        </w:rPr>
+        <w:t>(Done)</w:t>
       </w:r>
     </w:p>
     <w:p>
@@ -81,6 +111,17 @@
         </w:numPr>
       </w:pPr>
       <w:r>
+        <w:t>Fix UI menu not being interactive</w:t>
+      </w:r>
+    </w:p>
+    <w:p>
+      <w:pPr>
+        <w:numPr>
+          <w:ilvl w:val="0"/>
+          <w:numId w:val="21"/>
+        </w:numPr>
+      </w:pPr>
+      <w:r>
         <w:t>Add options to UI menu:</w:t>
       </w:r>
     </w:p>
@@ -94,6 +135,15 @@
       <w:r>
         <w:t>Allow infinity ammo</w:t>
       </w:r>
+      <w:r>
+        <w:t xml:space="preserve"> </w:t>
+      </w:r>
+      <w:r>
+        <w:rPr>
+          <w:highlight w:val="green"/>
+        </w:rPr>
+        <w:t>(Done)</w:t>
+      </w:r>
     </w:p>
     <w:p>
       <w:pPr>
@@ -105,6 +155,9 @@
       <w:r>
         <w:t>Restart scene when player dies and/or option to restart scene on demand</w:t>
       </w:r>
+      <w:r>
+        <w:t xml:space="preserve"> (Player currently can’t die since the enemy doesn’t attack)</w:t>
+      </w:r>
     </w:p>
     <w:p>
       <w:pPr>
@@ -127,6 +180,9 @@
       <w:r>
         <w:t>Consider quit option</w:t>
       </w:r>
+      <w:r>
+        <w:t xml:space="preserve"> (it’s just a demonstration for a type of aim assist so either alt+f4 or alt tab to close windows)</w:t>
+      </w:r>
     </w:p>
     <w:p>
       <w:pPr>
@@ -147,19 +203,17 @@
         </w:numPr>
       </w:pPr>
       <w:r>
-        <w:t>Consider removing HP bar if not required and not used?</w:t>
-      </w:r>
-    </w:p>
-    <w:p>
-      <w:pPr>
-        <w:numPr>
-          <w:ilvl w:val="0"/>
-          <w:numId w:val="21"/>
-        </w:numPr>
-      </w:pPr>
-      <w:r>
         <w:t>Consider making enemies HP bar more realistic, for example, a headshot should mean a kill? Any shots above the waist maybe 50% damage and any below maybe 25%?</w:t>
       </w:r>
+      <w:r>
+        <w:t xml:space="preserve"> </w:t>
+      </w:r>
+      <w:r>
+        <w:rPr>
+          <w:highlight w:val="green"/>
+        </w:rPr>
+        <w:t>(changed to 40 dmg for a headshot, 20 dmg to rest of body)</w:t>
+      </w:r>
     </w:p>
     <w:p>
       <w:r>
@@ -223,13 +277,13 @@
         <w:br/>
       </w:r>
       <w:r>
+        <w:lastRenderedPageBreak/>
         <w:br/>
       </w:r>
       <w:r>
         <w:br/>
       </w:r>
       <w:r>
-        <w:lastRenderedPageBreak/>
         <w:br/>
       </w:r>
     </w:p>
@@ -311,7 +365,13 @@
         <w:t>✅</w:t>
       </w:r>
       <w:r>
-        <w:t>Choose camera perspective (1st-person, 3rd-person, top-down)</w:t>
+        <w:t xml:space="preserve">Choose camera perspective </w:t>
+      </w:r>
+      <w:r>
+        <w:rPr>
+          <w:highlight w:val="green"/>
+        </w:rPr>
+        <w:t>(3rd-person)</w:t>
       </w:r>
     </w:p>
     <w:p>
@@ -327,6 +387,15 @@
       <w:r>
         <w:t>Identify the type of aim assist (snap-to, slow-down, magnetic, soft lock)</w:t>
       </w:r>
+      <w:r>
+        <w:t xml:space="preserve"> &lt;- wanted one of these but currently it’s set to </w:t>
+      </w:r>
+      <w:r>
+        <w:rPr>
+          <w:highlight w:val="green"/>
+        </w:rPr>
+        <w:t>hard lock</w:t>
+      </w:r>
     </w:p>
     <w:p>
       <w:pPr>
@@ -339,7 +408,25 @@
         <w:t>✅</w:t>
       </w:r>
       <w:r>
-        <w:t>Decide on player input method (mouse, controller, touchscreen)</w:t>
+        <w:t xml:space="preserve">Decide on player input method </w:t>
+      </w:r>
+      <w:r>
+        <w:rPr>
+          <w:highlight w:val="green"/>
+        </w:rPr>
+        <w:t>(mous</w:t>
+      </w:r>
+      <w:r>
+        <w:rPr>
+          <w:highlight w:val="green"/>
+        </w:rPr>
+        <w:t>e/keyboard</w:t>
+      </w:r>
+      <w:r>
+        <w:rPr>
+          <w:highlight w:val="green"/>
+        </w:rPr>
+        <w:t>)</w:t>
       </w:r>
     </w:p>
     <w:p>
@@ -358,19 +445,51 @@
       <w:r>
         <w:t xml:space="preserve"> (currently </w:t>
       </w:r>
-      <w:proofErr w:type="spellStart"/>
-      <w:proofErr w:type="gramStart"/>
-      <w:r>
-        <w:t>its</w:t>
-      </w:r>
-      <w:proofErr w:type="spellEnd"/>
-      <w:proofErr w:type="gramEnd"/>
+      <w:r>
+        <w:t>it’s</w:t>
+      </w:r>
       <w:r>
         <w:t xml:space="preserve"> just a</w:t>
       </w:r>
       <w:r>
         <w:t xml:space="preserve"> plane)</w:t>
       </w:r>
+      <w:r>
+        <w:br/>
+      </w:r>
+      <w:r>
+        <w:rPr>
+          <w:rFonts w:ascii="Segoe UI Emoji" w:hAnsi="Segoe UI Emoji" w:cs="Segoe UI Emoji"/>
+        </w:rPr>
+        <w:t>❌</w:t>
+      </w:r>
+      <w:r>
+        <w:rPr>
+          <w:rFonts w:ascii="Segoe UI Emoji" w:hAnsi="Segoe UI Emoji" w:cs="Segoe UI Emoji"/>
+        </w:rPr>
+        <w:t xml:space="preserve"> skybox </w:t>
+      </w:r>
+      <w:r>
+        <w:rPr>
+          <w:rFonts w:ascii="Segoe UI Emoji" w:hAnsi="Segoe UI Emoji" w:cs="Segoe UI Emoji"/>
+          <w:highlight w:val="blue"/>
+        </w:rPr>
+        <w:t>(</w:t>
+      </w:r>
+      <w:r>
+        <w:rPr>
+          <w:rFonts w:ascii="Segoe UI Emoji" w:hAnsi="Segoe UI Emoji" w:cs="Segoe UI Emoji"/>
+          <w:highlight w:val="blue"/>
+        </w:rPr>
+        <w:t>Fantasy Skybox</w:t>
+      </w:r>
+      <w:r>
+        <w:rPr>
+          <w:rFonts w:ascii="Segoe UI Emoji" w:hAnsi="Segoe UI Emoji" w:cs="Segoe UI Emoji"/>
+          <w:highlight w:val="blue"/>
+        </w:rPr>
+        <w:t>)</w:t>
+      </w:r>
     </w:p>
     <w:p>
       <w:pPr>
@@ -383,7 +502,13 @@
         <w:t>✅</w:t>
       </w:r>
       <w:r>
-        <w:t>Pick your game engine (Unity)</w:t>
+        <w:t xml:space="preserve">Pick your game engine </w:t>
+      </w:r>
+      <w:r>
+        <w:rPr>
+          <w:highlight w:val="green"/>
+        </w:rPr>
+        <w:t>(Unity)</w:t>
       </w:r>
     </w:p>
     <w:p>
@@ -451,6 +576,15 @@
       <w:r>
         <w:t>Create a player character</w:t>
       </w:r>
+      <w:r>
+        <w:t xml:space="preserve"> </w:t>
+      </w:r>
+      <w:r>
+        <w:rPr>
+          <w:highlight w:val="green"/>
+        </w:rPr>
+        <w:t>(Done)</w:t>
+      </w:r>
     </w:p>
     <w:p>
       <w:pPr>
@@ -465,6 +599,12 @@
       <w:r>
         <w:t xml:space="preserve">Add movement WASD </w:t>
       </w:r>
+      <w:r>
+        <w:rPr>
+          <w:highlight w:val="green"/>
+        </w:rPr>
+        <w:t>(Done)</w:t>
+      </w:r>
     </w:p>
     <w:p>
       <w:pPr>
@@ -482,6 +622,15 @@
       <w:r>
         <w:t>mouse</w:t>
       </w:r>
+      <w:r>
+        <w:t xml:space="preserve"> </w:t>
+      </w:r>
+      <w:r>
+        <w:rPr>
+          <w:highlight w:val="green"/>
+        </w:rPr>
+        <w:t>(Done)</w:t>
+      </w:r>
     </w:p>
     <w:p>
       <w:pPr>
@@ -502,6 +651,15 @@
       <w:r>
         <w:t>Implement firing/shooting system</w:t>
       </w:r>
+      <w:r>
+        <w:t xml:space="preserve"> </w:t>
+      </w:r>
+      <w:r>
+        <w:rPr>
+          <w:highlight w:val="green"/>
+        </w:rPr>
+        <w:t>(Done)</w:t>
+      </w:r>
     </w:p>
     <w:p>
       <w:pPr>
@@ -514,6 +672,7 @@
         <w:rPr>
           <w:rFonts w:ascii="Segoe UI Emoji" w:hAnsi="Segoe UI Emoji" w:cs="Segoe UI Emoji"/>
         </w:rPr>
+        <w:lastRenderedPageBreak/>
         <w:t>✅</w:t>
       </w:r>
       <w:r>
@@ -521,6 +680,46 @@
           <w:rFonts w:ascii="Segoe UI Emoji" w:hAnsi="Segoe UI Emoji" w:cs="Segoe UI Emoji"/>
         </w:rPr>
         <w:t xml:space="preserve"> player health bar</w:t>
+      </w:r>
+      <w:r>
+        <w:rPr>
+          <w:rFonts w:ascii="Segoe UI Emoji" w:hAnsi="Segoe UI Emoji" w:cs="Segoe UI Emoji"/>
+        </w:rPr>
+        <w:t xml:space="preserve"> </w:t>
+      </w:r>
+      <w:r>
+        <w:rPr>
+          <w:highlight w:val="green"/>
+        </w:rPr>
+        <w:t>(Done</w:t>
+      </w:r>
+      <w:r>
+        <w:rPr>
+          <w:highlight w:val="green"/>
+        </w:rPr>
+        <w:t xml:space="preserve"> even though they </w:t>
+      </w:r>
+      <w:proofErr w:type="spellStart"/>
+      <w:proofErr w:type="gramStart"/>
+      <w:r>
+        <w:rPr>
+          <w:highlight w:val="green"/>
+        </w:rPr>
+        <w:t>cant</w:t>
+      </w:r>
+      <w:proofErr w:type="spellEnd"/>
+      <w:proofErr w:type="gramEnd"/>
+      <w:r>
+        <w:rPr>
+          <w:highlight w:val="green"/>
+        </w:rPr>
+        <w:t xml:space="preserve"> take damage</w:t>
+      </w:r>
+      <w:r>
+        <w:rPr>
+          <w:highlight w:val="green"/>
+        </w:rPr>
+        <w:t>)</w:t>
       </w:r>
     </w:p>
     <w:p>
@@ -573,7 +772,6 @@
         <w:rPr>
           <w:rFonts w:ascii="Segoe UI Emoji" w:hAnsi="Segoe UI Emoji" w:cs="Segoe UI Emoji"/>
         </w:rPr>
-        <w:lastRenderedPageBreak/>
         <w:t xml:space="preserve">      </w:t>
       </w:r>
       <w:r>
@@ -592,8 +790,19 @@
         <w:t>Detect nearby targets</w:t>
       </w:r>
       <w:r>
-        <w:t xml:space="preserve"> (</w:t>
-      </w:r>
+        <w:t xml:space="preserve"> </w:t>
+      </w:r>
+      <w:r>
+        <w:rPr>
+          <w:highlight w:val="green"/>
+        </w:rPr>
+        <w:t>(Done)</w:t>
+      </w:r>
+    </w:p>
+    <w:p>
+      <w:pPr>
+        <w:ind w:left="360"/>
+      </w:pPr>
       <w:r>
         <w:rPr>
           <w:rFonts w:ascii="Segoe UI Emoji" w:hAnsi="Segoe UI Emoji" w:cs="Segoe UI Emoji"/>
@@ -604,126 +813,148 @@
         <w:rPr>
           <w:rFonts w:ascii="Segoe UI Emoji" w:hAnsi="Segoe UI Emoji" w:cs="Segoe UI Emoji"/>
         </w:rPr>
-        <w:t xml:space="preserve"> currently </w:t>
-      </w:r>
-      <w:r>
-        <w:rPr>
-          <w:rFonts w:ascii="Segoe UI Emoji" w:hAnsi="Segoe UI Emoji" w:cs="Segoe UI Emoji"/>
-        </w:rPr>
-        <w:t>can</w:t>
-      </w:r>
-      <w:r>
-        <w:rPr>
-          <w:rFonts w:ascii="Segoe UI Emoji" w:hAnsi="Segoe UI Emoji" w:cs="Segoe UI Emoji"/>
-        </w:rPr>
-        <w:t xml:space="preserve"> lock onto a cube</w:t>
-      </w:r>
-      <w:r>
+        <w:t xml:space="preserve"> </w:t>
+      </w:r>
+      <w:r>
+        <w:t>Calculate closest target to crosshair</w:t>
+      </w:r>
+      <w:r>
+        <w:t xml:space="preserve"> </w:t>
+      </w:r>
+      <w:r>
+        <w:rPr>
+          <w:highlight w:val="green"/>
+        </w:rPr>
+        <w:t>(Done)</w:t>
+      </w:r>
+    </w:p>
+    <w:p>
+      <w:pPr>
+        <w:ind w:left="360"/>
+      </w:pPr>
+      <w:r>
+        <w:rPr>
+          <w:rFonts w:ascii="Segoe UI Emoji" w:hAnsi="Segoe UI Emoji" w:cs="Segoe UI Emoji"/>
+        </w:rPr>
+        <w:t>✅</w:t>
+      </w:r>
+      <w:r>
+        <w:t>Apply assist logic:</w:t>
+      </w:r>
+    </w:p>
+    <w:p>
+      <w:pPr>
+        <w:ind w:left="1440"/>
+      </w:pPr>
+      <w:r>
+        <w:rPr>
+          <w:rFonts w:ascii="Segoe UI Emoji" w:hAnsi="Segoe UI Emoji" w:cs="Segoe UI Emoji"/>
+        </w:rPr>
+        <w:t>✅</w:t>
+      </w:r>
+      <w:r>
+        <w:t>Snap to target</w:t>
+      </w:r>
+      <w:r>
+        <w:t xml:space="preserve"> </w:t>
+      </w:r>
+      <w:r>
+        <w:rPr>
+          <w:highlight w:val="green"/>
+        </w:rPr>
+        <w:t>(Done)</w:t>
+      </w:r>
+    </w:p>
+    <w:p>
+      <w:pPr>
+        <w:ind w:left="1440"/>
+      </w:pPr>
+      <w:r>
+        <w:rPr>
+          <w:rFonts w:ascii="Segoe UI Emoji" w:hAnsi="Segoe UI Emoji" w:cs="Segoe UI Emoji"/>
+        </w:rPr>
+        <w:t>❌</w:t>
+      </w:r>
+      <w:r>
+        <w:t>Slow down crosshair near target</w:t>
+      </w:r>
+      <w:r>
+        <w:t xml:space="preserve"> </w:t>
+      </w:r>
+      <w:r>
+        <w:rPr>
+          <w:highlight w:val="red"/>
+        </w:rPr>
+        <w:t>(what I said before)</w:t>
+      </w:r>
+    </w:p>
+    <w:p>
+      <w:pPr>
+        <w:ind w:left="1440"/>
+      </w:pPr>
+      <w:r>
+        <w:rPr>
+          <w:rFonts w:ascii="Segoe UI Emoji" w:hAnsi="Segoe UI Emoji" w:cs="Segoe UI Emoji"/>
+        </w:rPr>
+        <w:t>❌</w:t>
+      </w:r>
+      <w:r>
+        <w:t xml:space="preserve">Gradual pull toward target </w:t>
+      </w:r>
+      <w:r>
+        <w:rPr>
+          <w:highlight w:val="red"/>
+        </w:rPr>
+        <w:t>(what I said before)</w:t>
+      </w:r>
+    </w:p>
+    <w:p>
+      <w:pPr>
+        <w:ind w:left="720"/>
+      </w:pPr>
+      <w:r>
+        <w:rPr>
+          <w:rFonts w:ascii="Segoe UI Emoji" w:hAnsi="Segoe UI Emoji" w:cs="Segoe UI Emoji"/>
+        </w:rPr>
+        <w:t>❌</w:t>
+      </w:r>
+      <w:r>
+        <w:t>Toggle aim assist on/off (optional for testing)</w:t>
+      </w:r>
+    </w:p>
+    <w:p>
+      <w:pPr>
+        <w:ind w:left="720"/>
+      </w:pPr>
+      <w:r>
+        <w:rPr>
+          <w:rFonts w:ascii="Segoe UI Emoji" w:hAnsi="Segoe UI Emoji" w:cs="Segoe UI Emoji"/>
+        </w:rPr>
+        <w:t>✅</w:t>
+      </w:r>
+      <w:r>
+        <w:t>Visual feedback for when aim assist is active</w:t>
+      </w:r>
+      <w:r>
+        <w:t xml:space="preserve"> </w:t>
+      </w:r>
+      <w:r>
+        <w:rPr>
+          <w:highlight w:val="green"/>
+        </w:rPr>
+        <w:t>(less of visual feedback more of visual indication the Crosshair turns red</w:t>
+      </w:r>
+      <w:r>
+        <w:rPr>
+          <w:highlight w:val="green"/>
+        </w:rPr>
+        <w:t>, but done</w:t>
+      </w:r>
+      <w:r>
+        <w:rPr>
+          <w:highlight w:val="green"/>
+        </w:rPr>
         <w:t>)</w:t>
-      </w:r>
-    </w:p>
-    <w:p>
-      <w:pPr>
-        <w:ind w:left="360"/>
-      </w:pPr>
-      <w:r>
-        <w:rPr>
-          <w:rFonts w:ascii="Segoe UI Emoji" w:hAnsi="Segoe UI Emoji" w:cs="Segoe UI Emoji"/>
-        </w:rPr>
-        <w:t>✅</w:t>
-      </w:r>
-      <w:r>
-        <w:rPr>
-          <w:rFonts w:ascii="Segoe UI Emoji" w:hAnsi="Segoe UI Emoji" w:cs="Segoe UI Emoji"/>
-        </w:rPr>
-        <w:t xml:space="preserve"> </w:t>
-      </w:r>
-      <w:r>
-        <w:t>Calculate closest target to crosshair</w:t>
-      </w:r>
-    </w:p>
-    <w:p>
-      <w:pPr>
-        <w:ind w:left="360"/>
-      </w:pPr>
-      <w:r>
-        <w:rPr>
-          <w:rFonts w:ascii="Segoe UI Emoji" w:hAnsi="Segoe UI Emoji" w:cs="Segoe UI Emoji"/>
-        </w:rPr>
-        <w:t>❌</w:t>
-      </w:r>
-      <w:r>
-        <w:t>Apply assist logic:</w:t>
-      </w:r>
-    </w:p>
-    <w:p>
-      <w:pPr>
-        <w:ind w:left="1440"/>
-      </w:pPr>
-      <w:r>
-        <w:rPr>
-          <w:rFonts w:ascii="Segoe UI Emoji" w:hAnsi="Segoe UI Emoji" w:cs="Segoe UI Emoji"/>
-        </w:rPr>
-        <w:t>❌</w:t>
-      </w:r>
-      <w:r>
-        <w:t>Snap to target</w:t>
-      </w:r>
-    </w:p>
-    <w:p>
-      <w:pPr>
-        <w:ind w:left="1440"/>
-      </w:pPr>
-      <w:r>
-        <w:rPr>
-          <w:rFonts w:ascii="Segoe UI Emoji" w:hAnsi="Segoe UI Emoji" w:cs="Segoe UI Emoji"/>
-        </w:rPr>
-        <w:t>❌</w:t>
-      </w:r>
-      <w:r>
-        <w:t>Slow down crosshair near target</w:t>
-      </w:r>
-    </w:p>
-    <w:p>
-      <w:pPr>
-        <w:ind w:left="1440"/>
-      </w:pPr>
-      <w:r>
-        <w:rPr>
-          <w:rFonts w:ascii="Segoe UI Emoji" w:hAnsi="Segoe UI Emoji" w:cs="Segoe UI Emoji"/>
-        </w:rPr>
-        <w:t>❌</w:t>
-      </w:r>
-      <w:r>
-        <w:t>Gradual pull toward target (soft lock)</w:t>
-      </w:r>
-    </w:p>
-    <w:p>
-      <w:pPr>
-        <w:ind w:left="720"/>
-      </w:pPr>
-      <w:r>
-        <w:rPr>
-          <w:rFonts w:ascii="Segoe UI Emoji" w:hAnsi="Segoe UI Emoji" w:cs="Segoe UI Emoji"/>
-        </w:rPr>
-        <w:t>❌</w:t>
-      </w:r>
-      <w:r>
-        <w:t>Toggle aim assist on/off (optional for testing)</w:t>
-      </w:r>
-    </w:p>
-    <w:p>
-      <w:pPr>
-        <w:ind w:left="720"/>
-      </w:pPr>
-      <w:r>
-        <w:rPr>
-          <w:rFonts w:ascii="Segoe UI Emoji" w:hAnsi="Segoe UI Emoji" w:cs="Segoe UI Emoji"/>
-        </w:rPr>
-        <w:t>❌</w:t>
-      </w:r>
-      <w:r>
-        <w:t>Visual feedback for when aim assist is active</w:t>
       </w:r>
     </w:p>
     <w:p>
@@ -819,7 +1050,16 @@
         <w:t xml:space="preserve"> </w:t>
       </w:r>
       <w:r>
-        <w:t xml:space="preserve">Animate or move targets </w:t>
+        <w:t xml:space="preserve">Animate or </w:t>
+      </w:r>
+      <w:r>
+        <w:t>(</w:t>
+      </w:r>
+      <w:r>
+        <w:t xml:space="preserve">move targets </w:t>
+      </w:r>
+      <w:r>
+        <w:t>when detecting the player)</w:t>
       </w:r>
       <w:r>
         <w:br/>
@@ -1056,6 +1296,7 @@
         <w:rPr>
           <w:rFonts w:ascii="Segoe UI Emoji" w:hAnsi="Segoe UI Emoji" w:cs="Segoe UI Emoji"/>
         </w:rPr>
+        <w:lastRenderedPageBreak/>
         <w:t>✅</w:t>
       </w:r>
       <w:r>
@@ -1126,7 +1367,6 @@
         <w:rPr>
           <w:rFonts w:ascii="Segoe UI Emoji" w:hAnsi="Segoe UI Emoji" w:cs="Segoe UI Emoji"/>
         </w:rPr>
-        <w:lastRenderedPageBreak/>
         <w:t>✅</w:t>
       </w:r>
       <w:r>
@@ -1318,73 +1558,86 @@
       </w:r>
     </w:p>
     <w:p>
+      <w:r>
+        <w:t>Reforge</w:t>
+      </w:r>
+      <w:r>
+        <w:t xml:space="preserve"> Mode</w:t>
+      </w:r>
+      <w:r>
+        <w:t xml:space="preserve"> </w:t>
+      </w:r>
+      <w:r>
+        <w:t>(</w:t>
+      </w:r>
       <w:proofErr w:type="spellStart"/>
       <w:r>
-        <w:t>ReForge</w:t>
+        <w:t>youtube</w:t>
       </w:r>
       <w:proofErr w:type="spellEnd"/>
       <w:r>
-        <w:t xml:space="preserve"> Mode</w:t>
-      </w:r>
+        <w:t xml:space="preserve">) </w:t>
+      </w:r>
+      <w:r>
+        <w:t>for his tutorial on plugins/importing</w:t>
+      </w:r>
+    </w:p>
+    <w:p>
+      <w:proofErr w:type="spellStart"/>
+      <w:r>
+        <w:t>Mixamo</w:t>
+      </w:r>
+      <w:proofErr w:type="spellEnd"/>
+      <w:r>
+        <w:t xml:space="preserve"> animations</w:t>
+      </w:r>
+      <w:r>
+        <w:t xml:space="preserve"> for most of this</w:t>
+      </w:r>
+    </w:p>
+    <w:p>
+      <w:r>
+        <w:t xml:space="preserve">Blender </w:t>
+      </w:r>
+      <w:r>
+        <w:t xml:space="preserve">for </w:t>
+      </w:r>
+      <w:r>
+        <w:t xml:space="preserve">adding </w:t>
+      </w:r>
+      <w:r>
+        <w:t>thumbs</w:t>
+      </w:r>
+      <w:r>
+        <w:t xml:space="preserve"> to ADS/</w:t>
+      </w:r>
+      <w:proofErr w:type="spellStart"/>
+      <w:r>
+        <w:t>HipFire</w:t>
+      </w:r>
+      <w:proofErr w:type="spellEnd"/>
+      <w:r>
+        <w:t xml:space="preserve"> to fix hands</w:t>
+      </w:r>
+    </w:p>
+    <w:p>
+      <w:r>
+        <w:t>Unity</w:t>
+      </w:r>
+      <w:r>
+        <w:br/>
+        <w:t xml:space="preserve">unity asset store, fantasy skybox: </w:t>
+      </w:r>
+      <w:hyperlink r:id="rId6" w:history="1">
+        <w:r>
+          <w:rPr>
+            <w:rStyle w:val="Hyperlink"/>
+          </w:rPr>
+          <w:t>https://assetstore.unity.com/packages/2d/textures-materials/sky/fantasy-skybox-free-18353</w:t>
+        </w:r>
+      </w:hyperlink>
       <w:r>
         <w:t xml:space="preserve"> </w:t>
-      </w:r>
-      <w:r>
-        <w:t>(</w:t>
-      </w:r>
-      <w:proofErr w:type="spellStart"/>
-      <w:r>
-        <w:t>youtube</w:t>
-      </w:r>
-      <w:proofErr w:type="spellEnd"/>
-      <w:r>
-        <w:t xml:space="preserve">) </w:t>
-      </w:r>
-      <w:r>
-        <w:t>for his tutorial on plugins/importing</w:t>
-      </w:r>
-    </w:p>
-    <w:p>
-      <w:proofErr w:type="spellStart"/>
-      <w:r>
-        <w:t>Mixamo</w:t>
-      </w:r>
-      <w:proofErr w:type="spellEnd"/>
-      <w:r>
-        <w:t xml:space="preserve"> animations</w:t>
-      </w:r>
-      <w:r>
-        <w:t xml:space="preserve"> for most of this</w:t>
-      </w:r>
-    </w:p>
-    <w:p>
-      <w:r>
-        <w:t xml:space="preserve">Blender </w:t>
-      </w:r>
-      <w:r>
-        <w:t xml:space="preserve">for </w:t>
-      </w:r>
-      <w:r>
-        <w:t xml:space="preserve">adding </w:t>
-      </w:r>
-      <w:r>
-        <w:t>thumbs</w:t>
-      </w:r>
-      <w:r>
-        <w:t xml:space="preserve"> to ADS/</w:t>
-      </w:r>
-      <w:proofErr w:type="spellStart"/>
-      <w:r>
-        <w:t>HipFire</w:t>
-      </w:r>
-      <w:proofErr w:type="spellEnd"/>
-      <w:r>
-        <w:t xml:space="preserve"> to fix hands</w:t>
-      </w:r>
-    </w:p>
-    <w:p>
-      <w:r>
-        <w:t>Unity</w:t>
       </w:r>
     </w:p>
     <w:p>
@@ -1400,7 +1653,7 @@
           <w:numId w:val="1"/>
         </w:numPr>
       </w:pPr>
-      <w:hyperlink r:id="rId6" w:history="1">
+      <w:hyperlink r:id="rId7" w:history="1">
         <w:r>
           <w:rPr>
             <w:rStyle w:val="Hyperlink"/>
@@ -1417,7 +1670,7 @@
           <w:numId w:val="1"/>
         </w:numPr>
       </w:pPr>
-      <w:hyperlink r:id="rId7" w:history="1">
+      <w:hyperlink r:id="rId8" w:history="1">
         <w:r>
           <w:rPr>
             <w:rStyle w:val="Hyperlink"/>
@@ -1466,7 +1719,7 @@
                     <pic:cNvPicPr/>
                   </pic:nvPicPr>
                   <pic:blipFill>
-                    <a:blip r:embed="rId8" cstate="print">
+                    <a:blip r:embed="rId9" cstate="print">
                       <a:extLst>
                         <a:ext uri="{28A0092B-C50C-407E-A947-70E740481C1C}">
                           <a14:useLocalDpi xmlns:a14="http://schemas.microsoft.com/office/drawing/2010/main" val="0"/>
@@ -4182,15 +4435,6 @@
   </w:num>
   <w:num w:numId="21" w16cid:durableId="796215888">
     <w:abstractNumId w:val="6"/>
-    <w:lvlOverride w:ilvl="0"/>
-    <w:lvlOverride w:ilvl="1"/>
-    <w:lvlOverride w:ilvl="2"/>
-    <w:lvlOverride w:ilvl="3"/>
-    <w:lvlOverride w:ilvl="4"/>
-    <w:lvlOverride w:ilvl="5"/>
-    <w:lvlOverride w:ilvl="6"/>
-    <w:lvlOverride w:ilvl="7"/>
-    <w:lvlOverride w:ilvl="8"/>
   </w:num>
 </w:numbering>
 </file>
@@ -4797,6 +5041,7 @@
   <w:style w:type="character" w:default="1" w:styleId="DefaultParagraphFont">
     <w:name w:val="Default Paragraph Font"/>
     <w:uiPriority w:val="1"/>
+    <w:semiHidden/>
     <w:unhideWhenUsed/>
   </w:style>
   <w:style w:type="table" w:default="1" w:styleId="TableNormal">

</xml_diff>